<commit_message>
team review and update docs
</commit_message>
<xml_diff>
--- a/Improgress/1. Planning and Process/1.1. Project Management Plan and Process/PM_CommunicationPlan_Ver1.2.docx
+++ b/Improgress/1. Planning and Process/1.1. Project Management Plan and Process/PM_CommunicationPlan_Ver1.2.docx
@@ -1,6 +1,6 @@
 
 <file path=word/document.xml><?xml version="1.0" encoding="utf-8"?>
-<w:document xmlns:wpc="http://schemas.microsoft.com/office/word/2010/wordprocessingCanvas" xmlns:cx="http://schemas.microsoft.com/office/drawing/2014/chartex" xmlns:cx1="http://schemas.microsoft.com/office/drawing/2015/9/8/chartex" xmlns:cx2="http://schemas.microsoft.com/office/drawing/2015/10/21/chartex" xmlns:cx3="http://schemas.microsoft.com/office/drawing/2016/5/9/chartex" xmlns:cx4="http://schemas.microsoft.com/office/drawing/2016/5/10/chartex" xmlns:cx5="http://schemas.microsoft.com/office/drawing/2016/5/11/chartex" xmlns:cx6="http://schemas.microsoft.com/office/drawing/2016/5/12/chartex" xmlns:cx7="http://schemas.microsoft.com/office/drawing/2016/5/13/chartex" xmlns:cx8="http://schemas.microsoft.com/office/drawing/2016/5/14/chartex" xmlns:mc="http://schemas.openxmlformats.org/markup-compatibility/2006" xmlns:aink="http://schemas.microsoft.com/office/drawing/2016/ink" xmlns:am3d="http://schemas.microsoft.com/office/drawing/2017/model3d" xmlns:o="urn:schemas-microsoft-com:office:office" xmlns:r="http://schemas.openxmlformats.org/officeDocument/2006/relationships" xmlns:m="http://schemas.openxmlformats.org/officeDocument/2006/math" xmlns:v="urn:schemas-microsoft-com:vml" xmlns:wp14="http://schemas.microsoft.com/office/word/2010/wordprocessingDrawing" xmlns:wp="http://schemas.openxmlformats.org/drawingml/2006/wordprocessingDrawing" xmlns:w10="urn:schemas-microsoft-com:office:word" xmlns:w="http://schemas.openxmlformats.org/wordprocessingml/2006/main" xmlns:w14="http://schemas.microsoft.com/office/word/2010/wordml" xmlns:w15="http://schemas.microsoft.com/office/word/2012/wordml" xmlns:w16cid="http://schemas.microsoft.com/office/word/2016/wordml/cid" xmlns:w16se="http://schemas.microsoft.com/office/word/2015/wordml/symex" xmlns:wpg="http://schemas.microsoft.com/office/word/2010/wordprocessingGroup" xmlns:wpi="http://schemas.microsoft.com/office/word/2010/wordprocessingInk" xmlns:wne="http://schemas.microsoft.com/office/word/2006/wordml" xmlns:wps="http://schemas.microsoft.com/office/word/2010/wordprocessingShape" mc:Ignorable="w14 w15 w16se w16cid wp14">
+<w:document xmlns:wpc="http://schemas.microsoft.com/office/word/2010/wordprocessingCanvas" xmlns:cx="http://schemas.microsoft.com/office/drawing/2014/chartex" xmlns:mc="http://schemas.openxmlformats.org/markup-compatibility/2006" xmlns:o="urn:schemas-microsoft-com:office:office" xmlns:r="http://schemas.openxmlformats.org/officeDocument/2006/relationships" xmlns:m="http://schemas.openxmlformats.org/officeDocument/2006/math" xmlns:v="urn:schemas-microsoft-com:vml" xmlns:wp14="http://schemas.microsoft.com/office/word/2010/wordprocessingDrawing" xmlns:wp="http://schemas.openxmlformats.org/drawingml/2006/wordprocessingDrawing" xmlns:w10="urn:schemas-microsoft-com:office:word" xmlns:w="http://schemas.openxmlformats.org/wordprocessingml/2006/main" xmlns:w14="http://schemas.microsoft.com/office/word/2010/wordml" xmlns:w15="http://schemas.microsoft.com/office/word/2012/wordml" xmlns:w16se="http://schemas.microsoft.com/office/word/2015/wordml/symex" xmlns:wpg="http://schemas.microsoft.com/office/word/2010/wordprocessingGroup" xmlns:wpi="http://schemas.microsoft.com/office/word/2010/wordprocessingInk" xmlns:wne="http://schemas.microsoft.com/office/word/2006/wordml" xmlns:wps="http://schemas.microsoft.com/office/word/2010/wordprocessingShape" mc:Ignorable="w14 w15 w16se wp14">
   <w:body>
     <w:p>
       <w:pPr>
@@ -15,83 +15,65 @@
           <w:rFonts w:cstheme="minorHAnsi"/>
         </w:rPr>
       </w:pPr>
-    </w:p>
-    <w:p>
-      <w:pPr>
-        <w:rPr>
-          <w:rFonts w:cstheme="minorHAnsi"/>
-        </w:rPr>
-      </w:pPr>
-    </w:p>
-    <w:p>
-      <w:pPr>
-        <w:rPr>
-          <w:rFonts w:cstheme="minorHAnsi"/>
-        </w:rPr>
-      </w:pPr>
-    </w:p>
-    <w:p>
-      <w:pPr>
-        <w:rPr>
-          <w:rFonts w:cstheme="minorHAnsi"/>
-        </w:rPr>
-      </w:pPr>
-    </w:p>
-    <w:p>
-      <w:pPr>
-        <w:rPr>
-          <w:rFonts w:cstheme="minorHAnsi"/>
-        </w:rPr>
-      </w:pPr>
-    </w:p>
-    <w:p>
-      <w:pPr>
-        <w:rPr>
-          <w:rFonts w:cstheme="minorHAnsi"/>
-        </w:rPr>
-      </w:pPr>
-    </w:p>
-    <w:p>
-      <w:pPr>
-        <w:rPr>
-          <w:rFonts w:cstheme="minorHAnsi"/>
-        </w:rPr>
-      </w:pPr>
-    </w:p>
-    <w:p>
-      <w:pPr>
-        <w:rPr>
-          <w:rFonts w:cstheme="minorHAnsi"/>
-        </w:rPr>
-      </w:pPr>
-    </w:p>
-    <w:p>
-      <w:pPr>
-        <w:rPr>
-          <w:rFonts w:cstheme="minorHAnsi"/>
-        </w:rPr>
-      </w:pPr>
-    </w:p>
-    <w:p>
-      <w:pPr>
-        <w:rPr>
-          <w:rFonts w:cstheme="minorHAnsi"/>
-        </w:rPr>
-      </w:pPr>
-    </w:p>
-    <w:p>
-      <w:pPr>
-        <w:rPr>
-          <w:rFonts w:cstheme="minorHAnsi"/>
-        </w:rPr>
-      </w:pPr>
-    </w:p>
-    <w:p>
-      <w:pPr>
-        <w:rPr>
-          <w:rFonts w:cstheme="minorHAnsi"/>
-        </w:rPr>
-      </w:pPr>
+      <w:r>
+        <w:rPr>
+          <w:noProof/>
+        </w:rPr>
+        <w:t xml:space="preserve">                                        </w:t>
+      </w:r>
+      <w:r>
+        <w:rPr>
+          <w:noProof/>
+        </w:rPr>
+        <w:drawing>
+          <wp:inline distT="0" distB="0" distL="0" distR="0" wp14:anchorId="637D2BBA" wp14:editId="54036539">
+            <wp:extent cx="2537460" cy="2537460"/>
+            <wp:effectExtent l="0" t="0" r="0" b="0"/>
+            <wp:docPr id="4" name="Picture 4"/>
+            <wp:cNvGraphicFramePr>
+              <a:graphicFrameLocks xmlns:a="http://schemas.openxmlformats.org/drawingml/2006/main" noChangeAspect="1"/>
+            </wp:cNvGraphicFramePr>
+            <a:graphic xmlns:a="http://schemas.openxmlformats.org/drawingml/2006/main">
+              <a:graphicData uri="http://schemas.openxmlformats.org/drawingml/2006/picture">
+                <pic:pic xmlns:pic="http://schemas.openxmlformats.org/drawingml/2006/picture">
+                  <pic:nvPicPr>
+                    <pic:cNvPr id="0" name="Picture 3"/>
+                    <pic:cNvPicPr>
+                      <a:picLocks noChangeAspect="1" noChangeArrowheads="1"/>
+                    </pic:cNvPicPr>
+                  </pic:nvPicPr>
+                  <pic:blipFill>
+                    <a:blip r:embed="rId8">
+                      <a:extLst>
+                        <a:ext uri="{28A0092B-C50C-407E-A947-70E740481C1C}">
+                          <a14:useLocalDpi xmlns:a14="http://schemas.microsoft.com/office/drawing/2010/main" val="0"/>
+                        </a:ext>
+                      </a:extLst>
+                    </a:blip>
+                    <a:srcRect/>
+                    <a:stretch>
+                      <a:fillRect/>
+                    </a:stretch>
+                  </pic:blipFill>
+                  <pic:spPr bwMode="auto">
+                    <a:xfrm>
+                      <a:off x="0" y="0"/>
+                      <a:ext cx="2537460" cy="2537460"/>
+                    </a:xfrm>
+                    <a:prstGeom prst="rect">
+                      <a:avLst/>
+                    </a:prstGeom>
+                    <a:noFill/>
+                    <a:ln>
+                      <a:noFill/>
+                    </a:ln>
+                  </pic:spPr>
+                </pic:pic>
+              </a:graphicData>
+            </a:graphic>
+          </wp:inline>
+        </w:drawing>
+      </w:r>
     </w:p>
     <w:p>
       <w:pPr>
@@ -293,7 +275,6 @@
           <w:szCs w:val="24"/>
         </w:rPr>
       </w:pPr>
-      <w:proofErr w:type="spellStart"/>
       <w:r>
         <w:rPr>
           <w:rFonts w:cstheme="minorHAnsi"/>
@@ -302,10 +283,13 @@
           <w:sz w:val="24"/>
           <w:szCs w:val="24"/>
         </w:rPr>
-        <w:t>Đạt</w:t>
+        <w:t>Đạt Huỳnh</w:t>
       </w:r>
-      <w:proofErr w:type="spellEnd"/>
-      <w:r>
+    </w:p>
+    <w:p>
+      <w:pPr>
+        <w:ind w:left="6480" w:firstLine="720"/>
+        <w:jc w:val="right"/>
         <w:rPr>
           <w:rFonts w:cstheme="minorHAnsi"/>
           <w:b/>
@@ -313,9 +297,7 @@
           <w:sz w:val="24"/>
           <w:szCs w:val="24"/>
         </w:rPr>
-        <w:t xml:space="preserve"> </w:t>
-      </w:r>
-      <w:proofErr w:type="spellStart"/>
+      </w:pPr>
       <w:r>
         <w:rPr>
           <w:rFonts w:cstheme="minorHAnsi"/>
@@ -324,14 +306,9 @@
           <w:sz w:val="24"/>
           <w:szCs w:val="24"/>
         </w:rPr>
-        <w:t>Huỳnh</w:t>
+        <w:t>22</w:t>
       </w:r>
-      <w:proofErr w:type="spellEnd"/>
-    </w:p>
-    <w:p>
-      <w:pPr>
-        <w:ind w:left="6480" w:firstLine="720"/>
-        <w:jc w:val="right"/>
+      <w:r>
         <w:rPr>
           <w:rFonts w:cstheme="minorHAnsi"/>
           <w:b/>
@@ -339,7 +316,8 @@
           <w:sz w:val="24"/>
           <w:szCs w:val="24"/>
         </w:rPr>
-      </w:pPr>
+        <w:t>/</w:t>
+      </w:r>
       <w:r>
         <w:rPr>
           <w:rFonts w:cstheme="minorHAnsi"/>
@@ -348,7 +326,7 @@
           <w:sz w:val="24"/>
           <w:szCs w:val="24"/>
         </w:rPr>
-        <w:t>22</w:t>
+        <w:t>10</w:t>
       </w:r>
       <w:r>
         <w:rPr>
@@ -358,7 +336,7 @@
           <w:sz w:val="24"/>
           <w:szCs w:val="24"/>
         </w:rPr>
-        <w:t>/</w:t>
+        <w:t>/201</w:t>
       </w:r>
       <w:r>
         <w:rPr>
@@ -368,26 +346,6 @@
           <w:sz w:val="24"/>
           <w:szCs w:val="24"/>
         </w:rPr>
-        <w:t>10</w:t>
-      </w:r>
-      <w:r>
-        <w:rPr>
-          <w:rFonts w:cstheme="minorHAnsi"/>
-          <w:b/>
-          <w:color w:val="000000" w:themeColor="text1"/>
-          <w:sz w:val="24"/>
-          <w:szCs w:val="24"/>
-        </w:rPr>
-        <w:t>/201</w:t>
-      </w:r>
-      <w:r>
-        <w:rPr>
-          <w:rFonts w:cstheme="minorHAnsi"/>
-          <w:b/>
-          <w:color w:val="000000" w:themeColor="text1"/>
-          <w:sz w:val="24"/>
-          <w:szCs w:val="24"/>
-        </w:rPr>
         <w:t>9</w:t>
       </w:r>
     </w:p>
@@ -495,6 +453,7 @@
           <w:sz w:val="36"/>
           <w:szCs w:val="36"/>
         </w:rPr>
+        <w:lastRenderedPageBreak/>
         <w:t>VERSION HISTORY</w:t>
       </w:r>
     </w:p>
@@ -541,12 +500,12 @@
         <w:tblLook w:val="0000" w:firstRow="0" w:lastRow="0" w:firstColumn="0" w:lastColumn="0" w:noHBand="0" w:noVBand="0"/>
       </w:tblPr>
       <w:tblGrid>
-        <w:gridCol w:w="1188"/>
-        <w:gridCol w:w="1611"/>
-        <w:gridCol w:w="1431"/>
-        <w:gridCol w:w="1252"/>
-        <w:gridCol w:w="1431"/>
-        <w:gridCol w:w="2689"/>
+        <w:gridCol w:w="1146"/>
+        <w:gridCol w:w="1697"/>
+        <w:gridCol w:w="1418"/>
+        <w:gridCol w:w="1337"/>
+        <w:gridCol w:w="1358"/>
+        <w:gridCol w:w="2646"/>
       </w:tblGrid>
       <w:tr>
         <w:trPr>
@@ -566,6 +525,8 @@
                 <w:b/>
                 <w:bCs/>
                 <w:color w:val="FFFFFF" w:themeColor="background1"/>
+                <w:sz w:val="24"/>
+                <w:szCs w:val="24"/>
               </w:rPr>
             </w:pPr>
             <w:r>
@@ -574,6 +535,8 @@
                 <w:b/>
                 <w:bCs/>
                 <w:color w:val="FFFFFF" w:themeColor="background1"/>
+                <w:sz w:val="24"/>
+                <w:szCs w:val="24"/>
               </w:rPr>
               <w:t>Version #</w:t>
             </w:r>
@@ -593,6 +556,8 @@
                 <w:b/>
                 <w:bCs/>
                 <w:color w:val="FFFFFF" w:themeColor="background1"/>
+                <w:sz w:val="24"/>
+                <w:szCs w:val="24"/>
               </w:rPr>
             </w:pPr>
             <w:r>
@@ -601,6 +566,8 @@
                 <w:b/>
                 <w:bCs/>
                 <w:color w:val="FFFFFF" w:themeColor="background1"/>
+                <w:sz w:val="24"/>
+                <w:szCs w:val="24"/>
               </w:rPr>
               <w:t>Implemented</w:t>
             </w:r>
@@ -614,6 +581,8 @@
                 <w:b/>
                 <w:bCs/>
                 <w:color w:val="FFFFFF" w:themeColor="background1"/>
+                <w:sz w:val="24"/>
+                <w:szCs w:val="24"/>
               </w:rPr>
             </w:pPr>
             <w:r>
@@ -622,6 +591,8 @@
                 <w:b/>
                 <w:bCs/>
                 <w:color w:val="FFFFFF" w:themeColor="background1"/>
+                <w:sz w:val="24"/>
+                <w:szCs w:val="24"/>
               </w:rPr>
               <w:t>By</w:t>
             </w:r>
@@ -641,6 +612,8 @@
                 <w:b/>
                 <w:bCs/>
                 <w:color w:val="FFFFFF" w:themeColor="background1"/>
+                <w:sz w:val="24"/>
+                <w:szCs w:val="24"/>
               </w:rPr>
             </w:pPr>
             <w:r>
@@ -649,6 +622,8 @@
                 <w:b/>
                 <w:bCs/>
                 <w:color w:val="FFFFFF" w:themeColor="background1"/>
+                <w:sz w:val="24"/>
+                <w:szCs w:val="24"/>
               </w:rPr>
               <w:t>Revision</w:t>
             </w:r>
@@ -662,6 +637,8 @@
                 <w:b/>
                 <w:bCs/>
                 <w:color w:val="FFFFFF" w:themeColor="background1"/>
+                <w:sz w:val="24"/>
+                <w:szCs w:val="24"/>
               </w:rPr>
             </w:pPr>
             <w:r>
@@ -670,6 +647,8 @@
                 <w:b/>
                 <w:bCs/>
                 <w:color w:val="FFFFFF" w:themeColor="background1"/>
+                <w:sz w:val="24"/>
+                <w:szCs w:val="24"/>
               </w:rPr>
               <w:t>Date</w:t>
             </w:r>
@@ -689,6 +668,8 @@
                 <w:b/>
                 <w:bCs/>
                 <w:color w:val="FFFFFF" w:themeColor="background1"/>
+                <w:sz w:val="24"/>
+                <w:szCs w:val="24"/>
               </w:rPr>
             </w:pPr>
             <w:r>
@@ -697,6 +678,8 @@
                 <w:b/>
                 <w:bCs/>
                 <w:color w:val="FFFFFF" w:themeColor="background1"/>
+                <w:sz w:val="24"/>
+                <w:szCs w:val="24"/>
               </w:rPr>
               <w:t>Approved</w:t>
             </w:r>
@@ -710,6 +693,8 @@
                 <w:b/>
                 <w:bCs/>
                 <w:color w:val="FFFFFF" w:themeColor="background1"/>
+                <w:sz w:val="24"/>
+                <w:szCs w:val="24"/>
               </w:rPr>
             </w:pPr>
             <w:r>
@@ -718,6 +703,8 @@
                 <w:b/>
                 <w:bCs/>
                 <w:color w:val="FFFFFF" w:themeColor="background1"/>
+                <w:sz w:val="24"/>
+                <w:szCs w:val="24"/>
               </w:rPr>
               <w:t>By</w:t>
             </w:r>
@@ -737,6 +724,8 @@
                 <w:b/>
                 <w:bCs/>
                 <w:color w:val="FFFFFF" w:themeColor="background1"/>
+                <w:sz w:val="24"/>
+                <w:szCs w:val="24"/>
               </w:rPr>
             </w:pPr>
             <w:r>
@@ -745,6 +734,8 @@
                 <w:b/>
                 <w:bCs/>
                 <w:color w:val="FFFFFF" w:themeColor="background1"/>
+                <w:sz w:val="24"/>
+                <w:szCs w:val="24"/>
               </w:rPr>
               <w:t>Approval</w:t>
             </w:r>
@@ -758,6 +749,8 @@
                 <w:b/>
                 <w:bCs/>
                 <w:color w:val="FFFFFF" w:themeColor="background1"/>
+                <w:sz w:val="24"/>
+                <w:szCs w:val="24"/>
               </w:rPr>
             </w:pPr>
             <w:r>
@@ -766,6 +759,8 @@
                 <w:b/>
                 <w:bCs/>
                 <w:color w:val="FFFFFF" w:themeColor="background1"/>
+                <w:sz w:val="24"/>
+                <w:szCs w:val="24"/>
               </w:rPr>
               <w:t>Date</w:t>
             </w:r>
@@ -785,6 +780,8 @@
                 <w:b/>
                 <w:bCs/>
                 <w:color w:val="FFFFFF" w:themeColor="background1"/>
+                <w:sz w:val="24"/>
+                <w:szCs w:val="24"/>
               </w:rPr>
             </w:pPr>
             <w:r>
@@ -793,6 +790,8 @@
                 <w:b/>
                 <w:bCs/>
                 <w:color w:val="FFFFFF" w:themeColor="background1"/>
+                <w:sz w:val="24"/>
+                <w:szCs w:val="24"/>
               </w:rPr>
               <w:t>Reason</w:t>
             </w:r>
@@ -813,11 +812,15 @@
               <w:jc w:val="center"/>
               <w:rPr>
                 <w:rFonts w:asciiTheme="minorHAnsi" w:hAnsiTheme="minorHAnsi" w:cstheme="minorHAnsi"/>
+                <w:sz w:val="24"/>
+                <w:szCs w:val="24"/>
               </w:rPr>
             </w:pPr>
             <w:r>
               <w:rPr>
                 <w:rFonts w:asciiTheme="minorHAnsi" w:hAnsiTheme="minorHAnsi" w:cstheme="minorHAnsi"/>
+                <w:sz w:val="24"/>
+                <w:szCs w:val="24"/>
               </w:rPr>
               <w:t>1.0</w:t>
             </w:r>
@@ -834,33 +837,19 @@
               <w:rPr>
                 <w:rFonts w:asciiTheme="minorHAnsi" w:hAnsiTheme="minorHAnsi" w:cstheme="minorHAnsi"/>
                 <w:color w:val="000000"/>
+                <w:sz w:val="24"/>
+                <w:szCs w:val="24"/>
               </w:rPr>
             </w:pPr>
-            <w:proofErr w:type="spellStart"/>
             <w:r>
               <w:rPr>
                 <w:rFonts w:asciiTheme="minorHAnsi" w:hAnsiTheme="minorHAnsi" w:cstheme="minorHAnsi"/>
                 <w:color w:val="000000"/>
-              </w:rPr>
-              <w:t>Đạt</w:t>
-            </w:r>
-            <w:proofErr w:type="spellEnd"/>
-            <w:r>
-              <w:rPr>
-                <w:rFonts w:asciiTheme="minorHAnsi" w:hAnsiTheme="minorHAnsi" w:cstheme="minorHAnsi"/>
-                <w:color w:val="000000"/>
-              </w:rPr>
-              <w:t xml:space="preserve"> </w:t>
-            </w:r>
-            <w:proofErr w:type="spellStart"/>
-            <w:r>
-              <w:rPr>
-                <w:rFonts w:asciiTheme="minorHAnsi" w:hAnsiTheme="minorHAnsi" w:cstheme="minorHAnsi"/>
-                <w:color w:val="000000"/>
-              </w:rPr>
-              <w:t>Huỳnh</w:t>
-            </w:r>
-            <w:proofErr w:type="spellEnd"/>
+                <w:sz w:val="24"/>
+                <w:szCs w:val="24"/>
+              </w:rPr>
+              <w:t>Đạt Huỳnh</w:t>
+            </w:r>
           </w:p>
         </w:tc>
         <w:tc>
@@ -873,12 +862,16 @@
               <w:rPr>
                 <w:rFonts w:asciiTheme="minorHAnsi" w:hAnsiTheme="minorHAnsi" w:cstheme="minorHAnsi"/>
                 <w:color w:val="000000"/>
+                <w:sz w:val="24"/>
+                <w:szCs w:val="24"/>
               </w:rPr>
             </w:pPr>
             <w:r>
               <w:rPr>
                 <w:rFonts w:asciiTheme="minorHAnsi" w:hAnsiTheme="minorHAnsi" w:cstheme="minorHAnsi"/>
                 <w:color w:val="000000"/>
+                <w:sz w:val="24"/>
+                <w:szCs w:val="24"/>
               </w:rPr>
               <w:t>2</w:t>
             </w:r>
@@ -886,6 +879,8 @@
               <w:rPr>
                 <w:rFonts w:asciiTheme="minorHAnsi" w:hAnsiTheme="minorHAnsi" w:cstheme="minorHAnsi"/>
                 <w:color w:val="000000"/>
+                <w:sz w:val="24"/>
+                <w:szCs w:val="24"/>
               </w:rPr>
               <w:t>2</w:t>
             </w:r>
@@ -893,6 +888,8 @@
               <w:rPr>
                 <w:rFonts w:asciiTheme="minorHAnsi" w:hAnsiTheme="minorHAnsi" w:cstheme="minorHAnsi"/>
                 <w:color w:val="000000"/>
+                <w:sz w:val="24"/>
+                <w:szCs w:val="24"/>
               </w:rPr>
               <w:t>/</w:t>
             </w:r>
@@ -900,6 +897,8 @@
               <w:rPr>
                 <w:rFonts w:asciiTheme="minorHAnsi" w:hAnsiTheme="minorHAnsi" w:cstheme="minorHAnsi"/>
                 <w:color w:val="000000"/>
+                <w:sz w:val="24"/>
+                <w:szCs w:val="24"/>
               </w:rPr>
               <w:t>1</w:t>
             </w:r>
@@ -907,6 +906,8 @@
               <w:rPr>
                 <w:rFonts w:asciiTheme="minorHAnsi" w:hAnsiTheme="minorHAnsi" w:cstheme="minorHAnsi"/>
                 <w:color w:val="000000"/>
+                <w:sz w:val="24"/>
+                <w:szCs w:val="24"/>
               </w:rPr>
               <w:t>0/201</w:t>
             </w:r>
@@ -914,6 +915,8 @@
               <w:rPr>
                 <w:rFonts w:asciiTheme="minorHAnsi" w:hAnsiTheme="minorHAnsi" w:cstheme="minorHAnsi"/>
                 <w:color w:val="000000"/>
+                <w:sz w:val="24"/>
+                <w:szCs w:val="24"/>
               </w:rPr>
               <w:t>9</w:t>
             </w:r>
@@ -928,6 +931,8 @@
               <w:pStyle w:val="Tabletext"/>
               <w:rPr>
                 <w:rFonts w:asciiTheme="minorHAnsi" w:hAnsiTheme="minorHAnsi" w:cstheme="minorHAnsi"/>
+                <w:sz w:val="24"/>
+                <w:szCs w:val="24"/>
               </w:rPr>
             </w:pPr>
           </w:p>
@@ -942,6 +947,8 @@
               <w:jc w:val="center"/>
               <w:rPr>
                 <w:rFonts w:asciiTheme="minorHAnsi" w:hAnsiTheme="minorHAnsi" w:cstheme="minorHAnsi"/>
+                <w:sz w:val="24"/>
+                <w:szCs w:val="24"/>
               </w:rPr>
             </w:pPr>
           </w:p>
@@ -956,24 +963,19 @@
               <w:rPr>
                 <w:rFonts w:asciiTheme="minorHAnsi" w:hAnsiTheme="minorHAnsi" w:cstheme="minorHAnsi"/>
                 <w:color w:val="000000"/>
+                <w:sz w:val="24"/>
+                <w:szCs w:val="24"/>
               </w:rPr>
             </w:pPr>
             <w:r>
               <w:rPr>
                 <w:rFonts w:asciiTheme="minorHAnsi" w:hAnsiTheme="minorHAnsi" w:cstheme="minorHAnsi"/>
                 <w:color w:val="000000"/>
-              </w:rPr>
-              <w:t xml:space="preserve">Create </w:t>
-            </w:r>
-            <w:proofErr w:type="spellStart"/>
-            <w:r>
-              <w:rPr>
-                <w:rFonts w:asciiTheme="minorHAnsi" w:hAnsiTheme="minorHAnsi" w:cstheme="minorHAnsi"/>
-                <w:color w:val="000000"/>
-              </w:rPr>
-              <w:t>CommunicationPlan</w:t>
-            </w:r>
-            <w:proofErr w:type="spellEnd"/>
+                <w:sz w:val="24"/>
+                <w:szCs w:val="24"/>
+              </w:rPr>
+              <w:t>Create CommunicationPlan</w:t>
+            </w:r>
           </w:p>
         </w:tc>
       </w:tr>
@@ -991,11 +993,15 @@
               <w:jc w:val="center"/>
               <w:rPr>
                 <w:rFonts w:asciiTheme="minorHAnsi" w:hAnsiTheme="minorHAnsi" w:cstheme="minorHAnsi"/>
+                <w:sz w:val="24"/>
+                <w:szCs w:val="24"/>
               </w:rPr>
             </w:pPr>
             <w:r>
               <w:rPr>
                 <w:rFonts w:asciiTheme="minorHAnsi" w:hAnsiTheme="minorHAnsi" w:cstheme="minorHAnsi"/>
+                <w:sz w:val="24"/>
+                <w:szCs w:val="24"/>
               </w:rPr>
               <w:t>1.1</w:t>
             </w:r>
@@ -1012,33 +1018,19 @@
               <w:rPr>
                 <w:rFonts w:asciiTheme="minorHAnsi" w:hAnsiTheme="minorHAnsi" w:cstheme="minorHAnsi"/>
                 <w:color w:val="000000"/>
+                <w:sz w:val="24"/>
+                <w:szCs w:val="24"/>
               </w:rPr>
             </w:pPr>
-            <w:proofErr w:type="spellStart"/>
             <w:r>
               <w:rPr>
                 <w:rFonts w:asciiTheme="minorHAnsi" w:hAnsiTheme="minorHAnsi" w:cstheme="minorHAnsi"/>
                 <w:color w:val="000000"/>
-              </w:rPr>
-              <w:t>Đạt</w:t>
-            </w:r>
-            <w:proofErr w:type="spellEnd"/>
-            <w:r>
-              <w:rPr>
-                <w:rFonts w:asciiTheme="minorHAnsi" w:hAnsiTheme="minorHAnsi" w:cstheme="minorHAnsi"/>
-                <w:color w:val="000000"/>
-              </w:rPr>
-              <w:t xml:space="preserve"> </w:t>
-            </w:r>
-            <w:proofErr w:type="spellStart"/>
-            <w:r>
-              <w:rPr>
-                <w:rFonts w:asciiTheme="minorHAnsi" w:hAnsiTheme="minorHAnsi" w:cstheme="minorHAnsi"/>
-                <w:color w:val="000000"/>
-              </w:rPr>
-              <w:t>Huỳnh</w:t>
-            </w:r>
-            <w:proofErr w:type="spellEnd"/>
+                <w:sz w:val="24"/>
+                <w:szCs w:val="24"/>
+              </w:rPr>
+              <w:t>Đạt Huỳnh</w:t>
+            </w:r>
           </w:p>
         </w:tc>
         <w:tc>
@@ -1051,12 +1043,16 @@
               <w:rPr>
                 <w:rFonts w:asciiTheme="minorHAnsi" w:hAnsiTheme="minorHAnsi" w:cstheme="minorHAnsi"/>
                 <w:color w:val="000000"/>
+                <w:sz w:val="24"/>
+                <w:szCs w:val="24"/>
               </w:rPr>
             </w:pPr>
             <w:r>
               <w:rPr>
                 <w:rFonts w:asciiTheme="minorHAnsi" w:hAnsiTheme="minorHAnsi" w:cstheme="minorHAnsi"/>
                 <w:color w:val="000000"/>
+                <w:sz w:val="24"/>
+                <w:szCs w:val="24"/>
               </w:rPr>
               <w:t>27/10/2019</w:t>
             </w:r>
@@ -1071,6 +1067,8 @@
               <w:pStyle w:val="Tabletext"/>
               <w:rPr>
                 <w:rFonts w:asciiTheme="minorHAnsi" w:hAnsiTheme="minorHAnsi" w:cstheme="minorHAnsi"/>
+                <w:sz w:val="24"/>
+                <w:szCs w:val="24"/>
               </w:rPr>
             </w:pPr>
           </w:p>
@@ -1085,6 +1083,8 @@
               <w:jc w:val="center"/>
               <w:rPr>
                 <w:rFonts w:asciiTheme="minorHAnsi" w:hAnsiTheme="minorHAnsi" w:cstheme="minorHAnsi"/>
+                <w:sz w:val="24"/>
+                <w:szCs w:val="24"/>
               </w:rPr>
             </w:pPr>
           </w:p>
@@ -1099,24 +1099,19 @@
               <w:rPr>
                 <w:rFonts w:asciiTheme="minorHAnsi" w:hAnsiTheme="minorHAnsi" w:cstheme="minorHAnsi"/>
                 <w:color w:val="000000"/>
+                <w:sz w:val="24"/>
+                <w:szCs w:val="24"/>
               </w:rPr>
             </w:pPr>
             <w:r>
               <w:rPr>
                 <w:rFonts w:asciiTheme="minorHAnsi" w:hAnsiTheme="minorHAnsi" w:cstheme="minorHAnsi"/>
                 <w:color w:val="000000"/>
-              </w:rPr>
-              <w:t xml:space="preserve">Update </w:t>
-            </w:r>
-            <w:proofErr w:type="spellStart"/>
-            <w:r>
-              <w:rPr>
-                <w:rFonts w:asciiTheme="minorHAnsi" w:hAnsiTheme="minorHAnsi" w:cstheme="minorHAnsi"/>
-                <w:color w:val="000000"/>
-              </w:rPr>
-              <w:t>CommunicationPlan</w:t>
-            </w:r>
-            <w:proofErr w:type="spellEnd"/>
+                <w:sz w:val="24"/>
+                <w:szCs w:val="24"/>
+              </w:rPr>
+              <w:t>Update CommunicationPlan</w:t>
+            </w:r>
           </w:p>
         </w:tc>
       </w:tr>
@@ -1134,11 +1129,15 @@
               <w:jc w:val="center"/>
               <w:rPr>
                 <w:rFonts w:asciiTheme="minorHAnsi" w:hAnsiTheme="minorHAnsi" w:cstheme="minorHAnsi"/>
+                <w:sz w:val="24"/>
+                <w:szCs w:val="24"/>
               </w:rPr>
             </w:pPr>
             <w:r>
               <w:rPr>
                 <w:rFonts w:asciiTheme="minorHAnsi" w:hAnsiTheme="minorHAnsi" w:cstheme="minorHAnsi"/>
+                <w:sz w:val="24"/>
+                <w:szCs w:val="24"/>
               </w:rPr>
               <w:t>1.2</w:t>
             </w:r>
@@ -1155,33 +1154,19 @@
               <w:rPr>
                 <w:rFonts w:asciiTheme="minorHAnsi" w:hAnsiTheme="minorHAnsi" w:cstheme="minorHAnsi"/>
                 <w:color w:val="000000"/>
+                <w:sz w:val="24"/>
+                <w:szCs w:val="24"/>
               </w:rPr>
             </w:pPr>
-            <w:proofErr w:type="spellStart"/>
             <w:r>
               <w:rPr>
                 <w:rFonts w:asciiTheme="minorHAnsi" w:hAnsiTheme="minorHAnsi" w:cstheme="minorHAnsi"/>
                 <w:color w:val="000000"/>
-              </w:rPr>
-              <w:t>Quốc</w:t>
-            </w:r>
-            <w:proofErr w:type="spellEnd"/>
-            <w:r>
-              <w:rPr>
-                <w:rFonts w:asciiTheme="minorHAnsi" w:hAnsiTheme="minorHAnsi" w:cstheme="minorHAnsi"/>
-                <w:color w:val="000000"/>
-              </w:rPr>
-              <w:t xml:space="preserve"> </w:t>
-            </w:r>
-            <w:proofErr w:type="spellStart"/>
-            <w:r>
-              <w:rPr>
-                <w:rFonts w:asciiTheme="minorHAnsi" w:hAnsiTheme="minorHAnsi" w:cstheme="minorHAnsi"/>
-                <w:color w:val="000000"/>
-              </w:rPr>
-              <w:t>Nhân</w:t>
-            </w:r>
-            <w:proofErr w:type="spellEnd"/>
+                <w:sz w:val="24"/>
+                <w:szCs w:val="24"/>
+              </w:rPr>
+              <w:t>Quốc Nhân</w:t>
+            </w:r>
           </w:p>
         </w:tc>
         <w:tc>
@@ -1194,12 +1179,16 @@
               <w:rPr>
                 <w:rFonts w:asciiTheme="minorHAnsi" w:hAnsiTheme="minorHAnsi" w:cstheme="minorHAnsi"/>
                 <w:color w:val="000000"/>
+                <w:sz w:val="24"/>
+                <w:szCs w:val="24"/>
               </w:rPr>
             </w:pPr>
             <w:r>
               <w:rPr>
                 <w:rFonts w:asciiTheme="minorHAnsi" w:hAnsiTheme="minorHAnsi" w:cstheme="minorHAnsi"/>
                 <w:color w:val="000000"/>
+                <w:sz w:val="24"/>
+                <w:szCs w:val="24"/>
               </w:rPr>
               <w:t>28/10/2019</w:t>
             </w:r>
@@ -1214,8 +1203,18 @@
               <w:pStyle w:val="Tabletext"/>
               <w:rPr>
                 <w:rFonts w:asciiTheme="minorHAnsi" w:hAnsiTheme="minorHAnsi" w:cstheme="minorHAnsi"/>
+                <w:sz w:val="24"/>
+                <w:szCs w:val="24"/>
               </w:rPr>
             </w:pPr>
+            <w:r>
+              <w:rPr>
+                <w:rFonts w:asciiTheme="minorHAnsi" w:hAnsiTheme="minorHAnsi" w:cstheme="minorHAnsi"/>
+                <w:sz w:val="24"/>
+                <w:szCs w:val="24"/>
+              </w:rPr>
+              <w:t>Team</w:t>
+            </w:r>
           </w:p>
         </w:tc>
         <w:tc>
@@ -1228,8 +1227,18 @@
               <w:jc w:val="center"/>
               <w:rPr>
                 <w:rFonts w:asciiTheme="minorHAnsi" w:hAnsiTheme="minorHAnsi" w:cstheme="minorHAnsi"/>
+                <w:sz w:val="24"/>
+                <w:szCs w:val="24"/>
               </w:rPr>
             </w:pPr>
+            <w:r>
+              <w:rPr>
+                <w:rFonts w:asciiTheme="minorHAnsi" w:hAnsiTheme="minorHAnsi" w:cstheme="minorHAnsi"/>
+                <w:sz w:val="24"/>
+                <w:szCs w:val="24"/>
+              </w:rPr>
+              <w:t>9/11/2019</w:t>
+            </w:r>
           </w:p>
         </w:tc>
         <w:tc>
@@ -1242,24 +1251,28 @@
               <w:rPr>
                 <w:rFonts w:asciiTheme="minorHAnsi" w:hAnsiTheme="minorHAnsi" w:cstheme="minorHAnsi"/>
                 <w:color w:val="000000"/>
+                <w:sz w:val="24"/>
+                <w:szCs w:val="24"/>
               </w:rPr>
             </w:pPr>
             <w:r>
               <w:rPr>
                 <w:rFonts w:asciiTheme="minorHAnsi" w:hAnsiTheme="minorHAnsi" w:cstheme="minorHAnsi"/>
                 <w:color w:val="000000"/>
-              </w:rPr>
-              <w:t xml:space="preserve">Update </w:t>
-            </w:r>
-            <w:proofErr w:type="spellStart"/>
+                <w:sz w:val="24"/>
+                <w:szCs w:val="24"/>
+              </w:rPr>
+              <w:t xml:space="preserve">Baseline </w:t>
+            </w:r>
             <w:r>
               <w:rPr>
                 <w:rFonts w:asciiTheme="minorHAnsi" w:hAnsiTheme="minorHAnsi" w:cstheme="minorHAnsi"/>
                 <w:color w:val="000000"/>
+                <w:sz w:val="24"/>
+                <w:szCs w:val="24"/>
               </w:rPr>
               <w:t>CommunicationPlan</w:t>
             </w:r>
-            <w:proofErr w:type="spellEnd"/>
           </w:p>
         </w:tc>
       </w:tr>
@@ -1465,6 +1478,8 @@
               <w:b w:val="0"/>
               <w:caps w:val="0"/>
               <w:noProof/>
+              <w:sz w:val="24"/>
+              <w:szCs w:val="24"/>
             </w:rPr>
           </w:pPr>
           <w:r>
@@ -1493,6 +1508,8 @@
               <w:rPr>
                 <w:rStyle w:val="Hyperlink"/>
                 <w:noProof/>
+                <w:sz w:val="24"/>
+                <w:szCs w:val="24"/>
               </w:rPr>
               <w:t>1.</w:t>
             </w:r>
@@ -1502,6 +1519,8 @@
                 <w:b w:val="0"/>
                 <w:caps w:val="0"/>
                 <w:noProof/>
+                <w:sz w:val="24"/>
+                <w:szCs w:val="24"/>
               </w:rPr>
               <w:tab/>
             </w:r>
@@ -1509,6 +1528,8 @@
               <w:rPr>
                 <w:rStyle w:val="Hyperlink"/>
                 <w:noProof/>
+                <w:sz w:val="24"/>
+                <w:szCs w:val="24"/>
               </w:rPr>
               <w:t>Introduction</w:t>
             </w:r>
@@ -1516,6 +1537,8 @@
               <w:rPr>
                 <w:noProof/>
                 <w:webHidden/>
+                <w:sz w:val="24"/>
+                <w:szCs w:val="24"/>
               </w:rPr>
               <w:tab/>
             </w:r>
@@ -1523,6 +1546,8 @@
               <w:rPr>
                 <w:noProof/>
                 <w:webHidden/>
+                <w:sz w:val="24"/>
+                <w:szCs w:val="24"/>
               </w:rPr>
               <w:fldChar w:fldCharType="begin"/>
             </w:r>
@@ -1530,6 +1555,8 @@
               <w:rPr>
                 <w:noProof/>
                 <w:webHidden/>
+                <w:sz w:val="24"/>
+                <w:szCs w:val="24"/>
               </w:rPr>
               <w:instrText xml:space="preserve"> PAGEREF _Toc23080951 \h </w:instrText>
             </w:r>
@@ -1537,12 +1564,16 @@
               <w:rPr>
                 <w:noProof/>
                 <w:webHidden/>
+                <w:sz w:val="24"/>
+                <w:szCs w:val="24"/>
               </w:rPr>
             </w:r>
             <w:r>
               <w:rPr>
                 <w:noProof/>
                 <w:webHidden/>
+                <w:sz w:val="24"/>
+                <w:szCs w:val="24"/>
               </w:rPr>
               <w:fldChar w:fldCharType="separate"/>
             </w:r>
@@ -1550,6 +1581,8 @@
               <w:rPr>
                 <w:noProof/>
                 <w:webHidden/>
+                <w:sz w:val="24"/>
+                <w:szCs w:val="24"/>
               </w:rPr>
               <w:t>3</w:t>
             </w:r>
@@ -1557,6 +1590,8 @@
               <w:rPr>
                 <w:noProof/>
                 <w:webHidden/>
+                <w:sz w:val="24"/>
+                <w:szCs w:val="24"/>
               </w:rPr>
               <w:fldChar w:fldCharType="end"/>
             </w:r>
@@ -1573,6 +1608,8 @@
               <w:rFonts w:eastAsiaTheme="minorEastAsia" w:cstheme="minorBidi"/>
               <w:smallCaps w:val="0"/>
               <w:noProof/>
+              <w:sz w:val="24"/>
+              <w:szCs w:val="24"/>
             </w:rPr>
           </w:pPr>
           <w:hyperlink w:anchor="_Toc23080952" w:history="1">
@@ -1580,6 +1617,8 @@
               <w:rPr>
                 <w:rStyle w:val="Hyperlink"/>
                 <w:noProof/>
+                <w:sz w:val="24"/>
+                <w:szCs w:val="24"/>
               </w:rPr>
               <w:t>1.1</w:t>
             </w:r>
@@ -1588,6 +1627,8 @@
                 <w:rFonts w:eastAsiaTheme="minorEastAsia" w:cstheme="minorBidi"/>
                 <w:smallCaps w:val="0"/>
                 <w:noProof/>
+                <w:sz w:val="24"/>
+                <w:szCs w:val="24"/>
               </w:rPr>
               <w:tab/>
             </w:r>
@@ -1595,6 +1636,8 @@
               <w:rPr>
                 <w:rStyle w:val="Hyperlink"/>
                 <w:noProof/>
+                <w:sz w:val="24"/>
+                <w:szCs w:val="24"/>
               </w:rPr>
               <w:t>Purpose</w:t>
             </w:r>
@@ -1602,6 +1645,8 @@
               <w:rPr>
                 <w:noProof/>
                 <w:webHidden/>
+                <w:sz w:val="24"/>
+                <w:szCs w:val="24"/>
               </w:rPr>
               <w:tab/>
             </w:r>
@@ -1609,6 +1654,8 @@
               <w:rPr>
                 <w:noProof/>
                 <w:webHidden/>
+                <w:sz w:val="24"/>
+                <w:szCs w:val="24"/>
               </w:rPr>
               <w:fldChar w:fldCharType="begin"/>
             </w:r>
@@ -1616,6 +1663,8 @@
               <w:rPr>
                 <w:noProof/>
                 <w:webHidden/>
+                <w:sz w:val="24"/>
+                <w:szCs w:val="24"/>
               </w:rPr>
               <w:instrText xml:space="preserve"> PAGEREF _Toc23080952 \h </w:instrText>
             </w:r>
@@ -1623,12 +1672,16 @@
               <w:rPr>
                 <w:noProof/>
                 <w:webHidden/>
+                <w:sz w:val="24"/>
+                <w:szCs w:val="24"/>
               </w:rPr>
             </w:r>
             <w:r>
               <w:rPr>
                 <w:noProof/>
                 <w:webHidden/>
+                <w:sz w:val="24"/>
+                <w:szCs w:val="24"/>
               </w:rPr>
               <w:fldChar w:fldCharType="separate"/>
             </w:r>
@@ -1636,6 +1689,8 @@
               <w:rPr>
                 <w:noProof/>
                 <w:webHidden/>
+                <w:sz w:val="24"/>
+                <w:szCs w:val="24"/>
               </w:rPr>
               <w:t>3</w:t>
             </w:r>
@@ -1643,6 +1698,8 @@
               <w:rPr>
                 <w:noProof/>
                 <w:webHidden/>
+                <w:sz w:val="24"/>
+                <w:szCs w:val="24"/>
               </w:rPr>
               <w:fldChar w:fldCharType="end"/>
             </w:r>
@@ -1659,6 +1716,8 @@
               <w:rFonts w:eastAsiaTheme="minorEastAsia" w:cstheme="minorBidi"/>
               <w:smallCaps w:val="0"/>
               <w:noProof/>
+              <w:sz w:val="24"/>
+              <w:szCs w:val="24"/>
             </w:rPr>
           </w:pPr>
           <w:hyperlink w:anchor="_Toc23080953" w:history="1">
@@ -1666,6 +1725,8 @@
               <w:rPr>
                 <w:rStyle w:val="Hyperlink"/>
                 <w:noProof/>
+                <w:sz w:val="24"/>
+                <w:szCs w:val="24"/>
               </w:rPr>
               <w:t>1.2</w:t>
             </w:r>
@@ -1674,6 +1735,8 @@
                 <w:rFonts w:eastAsiaTheme="minorEastAsia" w:cstheme="minorBidi"/>
                 <w:smallCaps w:val="0"/>
                 <w:noProof/>
+                <w:sz w:val="24"/>
+                <w:szCs w:val="24"/>
               </w:rPr>
               <w:tab/>
             </w:r>
@@ -1681,6 +1744,8 @@
               <w:rPr>
                 <w:rStyle w:val="Hyperlink"/>
                 <w:noProof/>
+                <w:sz w:val="24"/>
+                <w:szCs w:val="24"/>
               </w:rPr>
               <w:t>About Development Team</w:t>
             </w:r>
@@ -1688,6 +1753,8 @@
               <w:rPr>
                 <w:noProof/>
                 <w:webHidden/>
+                <w:sz w:val="24"/>
+                <w:szCs w:val="24"/>
               </w:rPr>
               <w:tab/>
             </w:r>
@@ -1695,6 +1762,8 @@
               <w:rPr>
                 <w:noProof/>
                 <w:webHidden/>
+                <w:sz w:val="24"/>
+                <w:szCs w:val="24"/>
               </w:rPr>
               <w:fldChar w:fldCharType="begin"/>
             </w:r>
@@ -1702,6 +1771,8 @@
               <w:rPr>
                 <w:noProof/>
                 <w:webHidden/>
+                <w:sz w:val="24"/>
+                <w:szCs w:val="24"/>
               </w:rPr>
               <w:instrText xml:space="preserve"> PAGEREF _Toc23080953 \h </w:instrText>
             </w:r>
@@ -1709,12 +1780,16 @@
               <w:rPr>
                 <w:noProof/>
                 <w:webHidden/>
+                <w:sz w:val="24"/>
+                <w:szCs w:val="24"/>
               </w:rPr>
             </w:r>
             <w:r>
               <w:rPr>
                 <w:noProof/>
                 <w:webHidden/>
+                <w:sz w:val="24"/>
+                <w:szCs w:val="24"/>
               </w:rPr>
               <w:fldChar w:fldCharType="separate"/>
             </w:r>
@@ -1722,6 +1797,8 @@
               <w:rPr>
                 <w:noProof/>
                 <w:webHidden/>
+                <w:sz w:val="24"/>
+                <w:szCs w:val="24"/>
               </w:rPr>
               <w:t>4</w:t>
             </w:r>
@@ -1729,6 +1806,8 @@
               <w:rPr>
                 <w:noProof/>
                 <w:webHidden/>
+                <w:sz w:val="24"/>
+                <w:szCs w:val="24"/>
               </w:rPr>
               <w:fldChar w:fldCharType="end"/>
             </w:r>
@@ -1745,6 +1824,8 @@
               <w:rFonts w:eastAsiaTheme="minorEastAsia" w:cstheme="minorBidi"/>
               <w:smallCaps w:val="0"/>
               <w:noProof/>
+              <w:sz w:val="24"/>
+              <w:szCs w:val="24"/>
             </w:rPr>
           </w:pPr>
           <w:hyperlink w:anchor="_Toc23080954" w:history="1">
@@ -1752,6 +1833,8 @@
               <w:rPr>
                 <w:rStyle w:val="Hyperlink"/>
                 <w:noProof/>
+                <w:sz w:val="24"/>
+                <w:szCs w:val="24"/>
               </w:rPr>
               <w:t>1.3</w:t>
             </w:r>
@@ -1760,6 +1843,8 @@
                 <w:rFonts w:eastAsiaTheme="minorEastAsia" w:cstheme="minorBidi"/>
                 <w:smallCaps w:val="0"/>
                 <w:noProof/>
+                <w:sz w:val="24"/>
+                <w:szCs w:val="24"/>
               </w:rPr>
               <w:tab/>
             </w:r>
@@ -1767,6 +1852,8 @@
               <w:rPr>
                 <w:rStyle w:val="Hyperlink"/>
                 <w:noProof/>
+                <w:sz w:val="24"/>
+                <w:szCs w:val="24"/>
               </w:rPr>
               <w:t>About Stakeholder</w:t>
             </w:r>
@@ -1774,6 +1861,8 @@
               <w:rPr>
                 <w:noProof/>
                 <w:webHidden/>
+                <w:sz w:val="24"/>
+                <w:szCs w:val="24"/>
               </w:rPr>
               <w:tab/>
             </w:r>
@@ -1781,6 +1870,8 @@
               <w:rPr>
                 <w:noProof/>
                 <w:webHidden/>
+                <w:sz w:val="24"/>
+                <w:szCs w:val="24"/>
               </w:rPr>
               <w:fldChar w:fldCharType="begin"/>
             </w:r>
@@ -1788,6 +1879,8 @@
               <w:rPr>
                 <w:noProof/>
                 <w:webHidden/>
+                <w:sz w:val="24"/>
+                <w:szCs w:val="24"/>
               </w:rPr>
               <w:instrText xml:space="preserve"> PAGEREF _Toc23080954 \h </w:instrText>
             </w:r>
@@ -1795,12 +1888,16 @@
               <w:rPr>
                 <w:noProof/>
                 <w:webHidden/>
+                <w:sz w:val="24"/>
+                <w:szCs w:val="24"/>
               </w:rPr>
             </w:r>
             <w:r>
               <w:rPr>
                 <w:noProof/>
                 <w:webHidden/>
+                <w:sz w:val="24"/>
+                <w:szCs w:val="24"/>
               </w:rPr>
               <w:fldChar w:fldCharType="separate"/>
             </w:r>
@@ -1808,6 +1905,8 @@
               <w:rPr>
                 <w:noProof/>
                 <w:webHidden/>
+                <w:sz w:val="24"/>
+                <w:szCs w:val="24"/>
               </w:rPr>
               <w:t>4</w:t>
             </w:r>
@@ -1815,6 +1914,8 @@
               <w:rPr>
                 <w:noProof/>
                 <w:webHidden/>
+                <w:sz w:val="24"/>
+                <w:szCs w:val="24"/>
               </w:rPr>
               <w:fldChar w:fldCharType="end"/>
             </w:r>
@@ -1831,6 +1932,8 @@
               <w:rFonts w:eastAsiaTheme="minorEastAsia" w:cstheme="minorBidi"/>
               <w:smallCaps w:val="0"/>
               <w:noProof/>
+              <w:sz w:val="24"/>
+              <w:szCs w:val="24"/>
             </w:rPr>
           </w:pPr>
           <w:hyperlink w:anchor="_Toc23080955" w:history="1">
@@ -1838,6 +1941,8 @@
               <w:rPr>
                 <w:rStyle w:val="Hyperlink"/>
                 <w:noProof/>
+                <w:sz w:val="24"/>
+                <w:szCs w:val="24"/>
               </w:rPr>
               <w:t>1.4</w:t>
             </w:r>
@@ -1846,6 +1951,8 @@
                 <w:rFonts w:eastAsiaTheme="minorEastAsia" w:cstheme="minorBidi"/>
                 <w:smallCaps w:val="0"/>
                 <w:noProof/>
+                <w:sz w:val="24"/>
+                <w:szCs w:val="24"/>
               </w:rPr>
               <w:tab/>
             </w:r>
@@ -1853,6 +1960,8 @@
               <w:rPr>
                 <w:rStyle w:val="Hyperlink"/>
                 <w:noProof/>
+                <w:sz w:val="24"/>
+                <w:szCs w:val="24"/>
               </w:rPr>
               <w:t>Meetings</w:t>
             </w:r>
@@ -1860,6 +1969,8 @@
               <w:rPr>
                 <w:noProof/>
                 <w:webHidden/>
+                <w:sz w:val="24"/>
+                <w:szCs w:val="24"/>
               </w:rPr>
               <w:tab/>
             </w:r>
@@ -1867,6 +1978,8 @@
               <w:rPr>
                 <w:noProof/>
                 <w:webHidden/>
+                <w:sz w:val="24"/>
+                <w:szCs w:val="24"/>
               </w:rPr>
               <w:fldChar w:fldCharType="begin"/>
             </w:r>
@@ -1874,6 +1987,8 @@
               <w:rPr>
                 <w:noProof/>
                 <w:webHidden/>
+                <w:sz w:val="24"/>
+                <w:szCs w:val="24"/>
               </w:rPr>
               <w:instrText xml:space="preserve"> PAGEREF _Toc23080955 \h </w:instrText>
             </w:r>
@@ -1881,12 +1996,16 @@
               <w:rPr>
                 <w:noProof/>
                 <w:webHidden/>
+                <w:sz w:val="24"/>
+                <w:szCs w:val="24"/>
               </w:rPr>
             </w:r>
             <w:r>
               <w:rPr>
                 <w:noProof/>
                 <w:webHidden/>
+                <w:sz w:val="24"/>
+                <w:szCs w:val="24"/>
               </w:rPr>
               <w:fldChar w:fldCharType="separate"/>
             </w:r>
@@ -1894,6 +2013,8 @@
               <w:rPr>
                 <w:noProof/>
                 <w:webHidden/>
+                <w:sz w:val="24"/>
+                <w:szCs w:val="24"/>
               </w:rPr>
               <w:t>4</w:t>
             </w:r>
@@ -1901,6 +2022,8 @@
               <w:rPr>
                 <w:noProof/>
                 <w:webHidden/>
+                <w:sz w:val="24"/>
+                <w:szCs w:val="24"/>
               </w:rPr>
               <w:fldChar w:fldCharType="end"/>
             </w:r>
@@ -1915,6 +2038,8 @@
             </w:tabs>
             <w:rPr>
               <w:noProof/>
+              <w:sz w:val="24"/>
+              <w:szCs w:val="24"/>
             </w:rPr>
           </w:pPr>
           <w:hyperlink w:anchor="_Toc23080956" w:history="1">
@@ -1922,6 +2047,8 @@
               <w:rPr>
                 <w:rStyle w:val="Hyperlink"/>
                 <w:noProof/>
+                <w:sz w:val="24"/>
+                <w:szCs w:val="24"/>
               </w:rPr>
               <w:t>2.</w:t>
             </w:r>
@@ -1931,6 +2058,8 @@
                 <w:b w:val="0"/>
                 <w:caps w:val="0"/>
                 <w:noProof/>
+                <w:sz w:val="24"/>
+                <w:szCs w:val="24"/>
               </w:rPr>
               <w:tab/>
             </w:r>
@@ -1938,6 +2067,8 @@
               <w:rPr>
                 <w:rStyle w:val="Hyperlink"/>
                 <w:noProof/>
+                <w:sz w:val="24"/>
+                <w:szCs w:val="24"/>
               </w:rPr>
               <w:t>Content</w:t>
             </w:r>
@@ -1945,6 +2076,8 @@
               <w:rPr>
                 <w:noProof/>
                 <w:webHidden/>
+                <w:sz w:val="24"/>
+                <w:szCs w:val="24"/>
               </w:rPr>
               <w:tab/>
             </w:r>
@@ -1952,6 +2085,8 @@
               <w:rPr>
                 <w:noProof/>
                 <w:webHidden/>
+                <w:sz w:val="24"/>
+                <w:szCs w:val="24"/>
               </w:rPr>
               <w:fldChar w:fldCharType="begin"/>
             </w:r>
@@ -1959,6 +2094,8 @@
               <w:rPr>
                 <w:noProof/>
                 <w:webHidden/>
+                <w:sz w:val="24"/>
+                <w:szCs w:val="24"/>
               </w:rPr>
               <w:instrText xml:space="preserve"> PAGEREF _Toc23080956 \h </w:instrText>
             </w:r>
@@ -1966,12 +2103,16 @@
               <w:rPr>
                 <w:noProof/>
                 <w:webHidden/>
+                <w:sz w:val="24"/>
+                <w:szCs w:val="24"/>
               </w:rPr>
             </w:r>
             <w:r>
               <w:rPr>
                 <w:noProof/>
                 <w:webHidden/>
+                <w:sz w:val="24"/>
+                <w:szCs w:val="24"/>
               </w:rPr>
               <w:fldChar w:fldCharType="separate"/>
             </w:r>
@@ -1979,6 +2120,8 @@
               <w:rPr>
                 <w:noProof/>
                 <w:webHidden/>
+                <w:sz w:val="24"/>
+                <w:szCs w:val="24"/>
               </w:rPr>
               <w:t>4</w:t>
             </w:r>
@@ -1986,6 +2129,8 @@
               <w:rPr>
                 <w:noProof/>
                 <w:webHidden/>
+                <w:sz w:val="24"/>
+                <w:szCs w:val="24"/>
               </w:rPr>
               <w:fldChar w:fldCharType="end"/>
             </w:r>
@@ -2002,6 +2147,8 @@
               <w:rFonts w:eastAsiaTheme="minorEastAsia" w:cstheme="minorBidi"/>
               <w:smallCaps w:val="0"/>
               <w:noProof/>
+              <w:sz w:val="24"/>
+              <w:szCs w:val="24"/>
             </w:rPr>
           </w:pPr>
           <w:hyperlink w:anchor="_Toc23080952" w:history="1">
@@ -2009,21 +2156,18 @@
               <w:rPr>
                 <w:rStyle w:val="Hyperlink"/>
                 <w:noProof/>
-              </w:rPr>
-              <w:t>2</w:t>
-            </w:r>
-            <w:r>
-              <w:rPr>
-                <w:rStyle w:val="Hyperlink"/>
-                <w:noProof/>
-              </w:rPr>
-              <w:t>.1</w:t>
+                <w:sz w:val="24"/>
+                <w:szCs w:val="24"/>
+              </w:rPr>
+              <w:t>2.1</w:t>
             </w:r>
             <w:r>
               <w:rPr>
                 <w:rFonts w:eastAsiaTheme="minorEastAsia" w:cstheme="minorBidi"/>
                 <w:smallCaps w:val="0"/>
                 <w:noProof/>
+                <w:sz w:val="24"/>
+                <w:szCs w:val="24"/>
               </w:rPr>
               <w:tab/>
             </w:r>
@@ -2031,6 +2175,8 @@
               <w:rPr>
                 <w:rStyle w:val="Hyperlink"/>
                 <w:noProof/>
+                <w:sz w:val="24"/>
+                <w:szCs w:val="24"/>
               </w:rPr>
               <w:t>About Meetings</w:t>
             </w:r>
@@ -2038,6 +2184,8 @@
               <w:rPr>
                 <w:noProof/>
                 <w:webHidden/>
+                <w:sz w:val="24"/>
+                <w:szCs w:val="24"/>
               </w:rPr>
               <w:tab/>
             </w:r>
@@ -2045,6 +2193,8 @@
               <w:rPr>
                 <w:noProof/>
                 <w:webHidden/>
+                <w:sz w:val="24"/>
+                <w:szCs w:val="24"/>
               </w:rPr>
               <w:fldChar w:fldCharType="begin"/>
             </w:r>
@@ -2052,6 +2202,8 @@
               <w:rPr>
                 <w:noProof/>
                 <w:webHidden/>
+                <w:sz w:val="24"/>
+                <w:szCs w:val="24"/>
               </w:rPr>
               <w:instrText xml:space="preserve"> PAGEREF _Toc23080952 \h </w:instrText>
             </w:r>
@@ -2059,12 +2211,16 @@
               <w:rPr>
                 <w:noProof/>
                 <w:webHidden/>
+                <w:sz w:val="24"/>
+                <w:szCs w:val="24"/>
               </w:rPr>
             </w:r>
             <w:r>
               <w:rPr>
                 <w:noProof/>
                 <w:webHidden/>
+                <w:sz w:val="24"/>
+                <w:szCs w:val="24"/>
               </w:rPr>
               <w:fldChar w:fldCharType="separate"/>
             </w:r>
@@ -2072,6 +2228,8 @@
               <w:rPr>
                 <w:noProof/>
                 <w:webHidden/>
+                <w:sz w:val="24"/>
+                <w:szCs w:val="24"/>
               </w:rPr>
               <w:t>3</w:t>
             </w:r>
@@ -2079,6 +2237,8 @@
               <w:rPr>
                 <w:noProof/>
                 <w:webHidden/>
+                <w:sz w:val="24"/>
+                <w:szCs w:val="24"/>
               </w:rPr>
               <w:fldChar w:fldCharType="end"/>
             </w:r>
@@ -2095,9 +2255,15 @@
               <w:rFonts w:eastAsiaTheme="minorEastAsia" w:cstheme="minorBidi"/>
               <w:smallCaps w:val="0"/>
               <w:noProof/>
+              <w:sz w:val="24"/>
+              <w:szCs w:val="24"/>
             </w:rPr>
           </w:pPr>
           <w:r>
+            <w:rPr>
+              <w:sz w:val="24"/>
+              <w:szCs w:val="24"/>
+            </w:rPr>
             <w:t xml:space="preserve"> </w:t>
           </w:r>
           <w:hyperlink w:anchor="_Toc23080953" w:history="1">
@@ -2105,6 +2271,8 @@
               <w:rPr>
                 <w:rStyle w:val="Hyperlink"/>
                 <w:noProof/>
+                <w:sz w:val="24"/>
+                <w:szCs w:val="24"/>
               </w:rPr>
               <w:t>2.1.1</w:t>
             </w:r>
@@ -2113,6 +2281,8 @@
                 <w:rFonts w:eastAsiaTheme="minorEastAsia" w:cstheme="minorBidi"/>
                 <w:smallCaps w:val="0"/>
                 <w:noProof/>
+                <w:sz w:val="24"/>
+                <w:szCs w:val="24"/>
               </w:rPr>
               <w:tab/>
             </w:r>
@@ -2120,6 +2290,8 @@
               <w:rPr>
                 <w:rStyle w:val="Hyperlink"/>
                 <w:noProof/>
+                <w:sz w:val="24"/>
+                <w:szCs w:val="24"/>
               </w:rPr>
               <w:t>Mentor Meetings</w:t>
             </w:r>
@@ -2127,6 +2299,8 @@
               <w:rPr>
                 <w:noProof/>
                 <w:webHidden/>
+                <w:sz w:val="24"/>
+                <w:szCs w:val="24"/>
               </w:rPr>
               <w:tab/>
             </w:r>
@@ -2134,6 +2308,8 @@
               <w:rPr>
                 <w:noProof/>
                 <w:webHidden/>
+                <w:sz w:val="24"/>
+                <w:szCs w:val="24"/>
               </w:rPr>
               <w:fldChar w:fldCharType="begin"/>
             </w:r>
@@ -2141,6 +2317,8 @@
               <w:rPr>
                 <w:noProof/>
                 <w:webHidden/>
+                <w:sz w:val="24"/>
+                <w:szCs w:val="24"/>
               </w:rPr>
               <w:instrText xml:space="preserve"> PAGEREF _Toc23080953 \h </w:instrText>
             </w:r>
@@ -2148,12 +2326,16 @@
               <w:rPr>
                 <w:noProof/>
                 <w:webHidden/>
+                <w:sz w:val="24"/>
+                <w:szCs w:val="24"/>
               </w:rPr>
             </w:r>
             <w:r>
               <w:rPr>
                 <w:noProof/>
                 <w:webHidden/>
+                <w:sz w:val="24"/>
+                <w:szCs w:val="24"/>
               </w:rPr>
               <w:fldChar w:fldCharType="separate"/>
             </w:r>
@@ -2161,6 +2343,8 @@
               <w:rPr>
                 <w:noProof/>
                 <w:webHidden/>
+                <w:sz w:val="24"/>
+                <w:szCs w:val="24"/>
               </w:rPr>
               <w:t>4</w:t>
             </w:r>
@@ -2168,6 +2352,8 @@
               <w:rPr>
                 <w:noProof/>
                 <w:webHidden/>
+                <w:sz w:val="24"/>
+                <w:szCs w:val="24"/>
               </w:rPr>
               <w:fldChar w:fldCharType="end"/>
             </w:r>
@@ -2182,9 +2368,15 @@
             </w:tabs>
             <w:rPr>
               <w:noProof/>
+              <w:sz w:val="24"/>
+              <w:szCs w:val="24"/>
             </w:rPr>
           </w:pPr>
           <w:r>
+            <w:rPr>
+              <w:sz w:val="24"/>
+              <w:szCs w:val="24"/>
+            </w:rPr>
             <w:t xml:space="preserve"> </w:t>
           </w:r>
           <w:hyperlink w:anchor="_Toc23080954" w:history="1">
@@ -2192,6 +2384,8 @@
               <w:rPr>
                 <w:rStyle w:val="Hyperlink"/>
                 <w:noProof/>
+                <w:sz w:val="24"/>
+                <w:szCs w:val="24"/>
               </w:rPr>
               <w:t>2.1.2</w:t>
             </w:r>
@@ -2200,6 +2394,8 @@
                 <w:rFonts w:eastAsiaTheme="minorEastAsia" w:cstheme="minorBidi"/>
                 <w:smallCaps w:val="0"/>
                 <w:noProof/>
+                <w:sz w:val="24"/>
+                <w:szCs w:val="24"/>
               </w:rPr>
               <w:tab/>
             </w:r>
@@ -2207,6 +2403,8 @@
               <w:rPr>
                 <w:rStyle w:val="Hyperlink"/>
                 <w:noProof/>
+                <w:sz w:val="24"/>
+                <w:szCs w:val="24"/>
               </w:rPr>
               <w:t>Customer Meeting</w:t>
             </w:r>
@@ -2214,6 +2412,8 @@
               <w:rPr>
                 <w:noProof/>
                 <w:webHidden/>
+                <w:sz w:val="24"/>
+                <w:szCs w:val="24"/>
               </w:rPr>
               <w:tab/>
             </w:r>
@@ -2221,6 +2421,8 @@
               <w:rPr>
                 <w:noProof/>
                 <w:webHidden/>
+                <w:sz w:val="24"/>
+                <w:szCs w:val="24"/>
               </w:rPr>
               <w:fldChar w:fldCharType="begin"/>
             </w:r>
@@ -2228,6 +2430,8 @@
               <w:rPr>
                 <w:noProof/>
                 <w:webHidden/>
+                <w:sz w:val="24"/>
+                <w:szCs w:val="24"/>
               </w:rPr>
               <w:instrText xml:space="preserve"> PAGEREF _Toc23080954 \h </w:instrText>
             </w:r>
@@ -2235,12 +2439,16 @@
               <w:rPr>
                 <w:noProof/>
                 <w:webHidden/>
+                <w:sz w:val="24"/>
+                <w:szCs w:val="24"/>
               </w:rPr>
             </w:r>
             <w:r>
               <w:rPr>
                 <w:noProof/>
                 <w:webHidden/>
+                <w:sz w:val="24"/>
+                <w:szCs w:val="24"/>
               </w:rPr>
               <w:fldChar w:fldCharType="separate"/>
             </w:r>
@@ -2248,6 +2456,8 @@
               <w:rPr>
                 <w:noProof/>
                 <w:webHidden/>
+                <w:sz w:val="24"/>
+                <w:szCs w:val="24"/>
               </w:rPr>
               <w:t>4</w:t>
             </w:r>
@@ -2255,6 +2465,8 @@
               <w:rPr>
                 <w:noProof/>
                 <w:webHidden/>
+                <w:sz w:val="24"/>
+                <w:szCs w:val="24"/>
               </w:rPr>
               <w:fldChar w:fldCharType="end"/>
             </w:r>
@@ -2271,9 +2483,15 @@
               <w:rFonts w:eastAsiaTheme="minorEastAsia" w:cstheme="minorBidi"/>
               <w:smallCaps w:val="0"/>
               <w:noProof/>
+              <w:sz w:val="24"/>
+              <w:szCs w:val="24"/>
             </w:rPr>
           </w:pPr>
           <w:r>
+            <w:rPr>
+              <w:sz w:val="24"/>
+              <w:szCs w:val="24"/>
+            </w:rPr>
             <w:t xml:space="preserve"> </w:t>
           </w:r>
           <w:hyperlink w:anchor="_Toc23080954" w:history="1">
@@ -2281,6 +2499,8 @@
               <w:rPr>
                 <w:rStyle w:val="Hyperlink"/>
                 <w:noProof/>
+                <w:sz w:val="24"/>
+                <w:szCs w:val="24"/>
               </w:rPr>
               <w:t>2.1.3</w:t>
             </w:r>
@@ -2289,6 +2509,8 @@
                 <w:rFonts w:eastAsiaTheme="minorEastAsia" w:cstheme="minorBidi"/>
                 <w:smallCaps w:val="0"/>
                 <w:noProof/>
+                <w:sz w:val="24"/>
+                <w:szCs w:val="24"/>
               </w:rPr>
               <w:tab/>
             </w:r>
@@ -2296,6 +2518,8 @@
               <w:rPr>
                 <w:rStyle w:val="Hyperlink"/>
                 <w:noProof/>
+                <w:sz w:val="24"/>
+                <w:szCs w:val="24"/>
               </w:rPr>
               <w:t>Team Meeting</w:t>
             </w:r>
@@ -2303,6 +2527,8 @@
               <w:rPr>
                 <w:noProof/>
                 <w:webHidden/>
+                <w:sz w:val="24"/>
+                <w:szCs w:val="24"/>
               </w:rPr>
               <w:tab/>
             </w:r>
@@ -2310,6 +2536,8 @@
               <w:rPr>
                 <w:noProof/>
                 <w:webHidden/>
+                <w:sz w:val="24"/>
+                <w:szCs w:val="24"/>
               </w:rPr>
               <w:fldChar w:fldCharType="begin"/>
             </w:r>
@@ -2317,6 +2545,8 @@
               <w:rPr>
                 <w:noProof/>
                 <w:webHidden/>
+                <w:sz w:val="24"/>
+                <w:szCs w:val="24"/>
               </w:rPr>
               <w:instrText xml:space="preserve"> PAGEREF _Toc23080954 \h </w:instrText>
             </w:r>
@@ -2324,12 +2554,16 @@
               <w:rPr>
                 <w:noProof/>
                 <w:webHidden/>
+                <w:sz w:val="24"/>
+                <w:szCs w:val="24"/>
               </w:rPr>
             </w:r>
             <w:r>
               <w:rPr>
                 <w:noProof/>
                 <w:webHidden/>
+                <w:sz w:val="24"/>
+                <w:szCs w:val="24"/>
               </w:rPr>
               <w:fldChar w:fldCharType="separate"/>
             </w:r>
@@ -2337,6 +2571,8 @@
               <w:rPr>
                 <w:noProof/>
                 <w:webHidden/>
+                <w:sz w:val="24"/>
+                <w:szCs w:val="24"/>
               </w:rPr>
               <w:t>4</w:t>
             </w:r>
@@ -2344,6 +2580,8 @@
               <w:rPr>
                 <w:noProof/>
                 <w:webHidden/>
+                <w:sz w:val="24"/>
+                <w:szCs w:val="24"/>
               </w:rPr>
               <w:fldChar w:fldCharType="end"/>
             </w:r>
@@ -2519,7 +2757,7 @@
         <w:ind w:left="1350" w:hanging="540"/>
         <w:rPr>
           <w:rFonts w:asciiTheme="minorHAnsi" w:hAnsiTheme="minorHAnsi" w:cstheme="minorHAnsi"/>
-          <w:b w:val="0"/>
+          <w:i w:val="0"/>
           <w:color w:val="2E74B5" w:themeColor="accent1" w:themeShade="BF"/>
           <w:sz w:val="24"/>
           <w:szCs w:val="24"/>
@@ -2531,7 +2769,7 @@
       <w:r>
         <w:rPr>
           <w:rFonts w:asciiTheme="minorHAnsi" w:hAnsiTheme="minorHAnsi" w:cstheme="minorHAnsi"/>
-          <w:b w:val="0"/>
+          <w:i w:val="0"/>
           <w:color w:val="2E74B5" w:themeColor="accent1" w:themeShade="BF"/>
           <w:sz w:val="24"/>
           <w:szCs w:val="24"/>
@@ -2568,15 +2806,7 @@
           <w:rFonts w:cstheme="minorHAnsi"/>
           <w:sz w:val="24"/>
         </w:rPr>
-        <w:t xml:space="preserve"> management team, </w:t>
-      </w:r>
-      <w:r>
-        <w:rPr>
-          <w:rFonts w:cstheme="minorHAnsi"/>
-          <w:sz w:val="24"/>
-        </w:rPr>
-        <w:lastRenderedPageBreak/>
-        <w:t>between the project management team and the development team, and between architecture team.</w:t>
+        <w:t xml:space="preserve"> management team, between the project management team and the development team, and between architecture team.</w:t>
       </w:r>
     </w:p>
     <w:p>
@@ -2593,6 +2823,7 @@
           <w:rFonts w:cstheme="minorHAnsi"/>
           <w:sz w:val="24"/>
         </w:rPr>
+        <w:lastRenderedPageBreak/>
         <w:t>Through communication, stakeholders can:</w:t>
       </w:r>
     </w:p>
@@ -2698,7 +2929,7 @@
         <w:ind w:left="1350" w:hanging="540"/>
         <w:rPr>
           <w:rFonts w:asciiTheme="minorHAnsi" w:hAnsiTheme="minorHAnsi" w:cstheme="minorHAnsi"/>
-          <w:b w:val="0"/>
+          <w:i w:val="0"/>
           <w:color w:val="2E74B5" w:themeColor="accent1" w:themeShade="BF"/>
           <w:sz w:val="24"/>
           <w:szCs w:val="24"/>
@@ -2707,7 +2938,7 @@
       <w:r>
         <w:rPr>
           <w:rFonts w:asciiTheme="minorHAnsi" w:hAnsiTheme="minorHAnsi" w:cstheme="minorHAnsi"/>
-          <w:b w:val="0"/>
+          <w:i w:val="0"/>
           <w:color w:val="2E74B5" w:themeColor="accent1" w:themeShade="BF"/>
           <w:sz w:val="24"/>
           <w:szCs w:val="24"/>
@@ -2718,7 +2949,7 @@
       <w:r>
         <w:rPr>
           <w:rFonts w:asciiTheme="minorHAnsi" w:hAnsiTheme="minorHAnsi" w:cstheme="minorHAnsi"/>
-          <w:b w:val="0"/>
+          <w:i w:val="0"/>
           <w:color w:val="2E74B5" w:themeColor="accent1" w:themeShade="BF"/>
           <w:sz w:val="24"/>
           <w:szCs w:val="24"/>
@@ -2848,52 +3079,14 @@
             <w:tcW w:w="2660" w:type="dxa"/>
           </w:tcPr>
           <w:p>
-            <w:proofErr w:type="spellStart"/>
             <w:r>
               <w:rPr>
                 <w:rFonts w:cstheme="minorHAnsi"/>
                 <w:sz w:val="24"/>
                 <w:szCs w:val="24"/>
               </w:rPr>
-              <w:t>Huỳnh</w:t>
-            </w:r>
-            <w:proofErr w:type="spellEnd"/>
-            <w:r>
-              <w:rPr>
-                <w:rFonts w:cstheme="minorHAnsi"/>
-                <w:sz w:val="24"/>
-                <w:szCs w:val="24"/>
-              </w:rPr>
-              <w:t xml:space="preserve"> </w:t>
-            </w:r>
-            <w:proofErr w:type="spellStart"/>
-            <w:r>
-              <w:rPr>
-                <w:rFonts w:cstheme="minorHAnsi"/>
-                <w:sz w:val="24"/>
-                <w:szCs w:val="24"/>
-              </w:rPr>
-              <w:t>Tuấn</w:t>
-            </w:r>
-            <w:proofErr w:type="spellEnd"/>
-            <w:r>
-              <w:rPr>
-                <w:rFonts w:cstheme="minorHAnsi"/>
-                <w:sz w:val="24"/>
-                <w:szCs w:val="24"/>
-              </w:rPr>
-              <w:t xml:space="preserve"> </w:t>
-            </w:r>
-            <w:proofErr w:type="spellStart"/>
-            <w:r>
-              <w:rPr>
-                <w:rFonts w:cstheme="minorHAnsi"/>
-                <w:sz w:val="24"/>
-                <w:szCs w:val="24"/>
-              </w:rPr>
-              <w:t>Đạt</w:t>
-            </w:r>
-            <w:proofErr w:type="spellEnd"/>
+              <w:t>Huỳnh Tuấn Đạt</w:t>
+            </w:r>
           </w:p>
         </w:tc>
         <w:tc>
@@ -2948,52 +3141,14 @@
             <w:tcW w:w="2660" w:type="dxa"/>
           </w:tcPr>
           <w:p>
-            <w:proofErr w:type="spellStart"/>
             <w:r>
               <w:rPr>
                 <w:rFonts w:cstheme="minorHAnsi"/>
                 <w:sz w:val="24"/>
                 <w:szCs w:val="24"/>
               </w:rPr>
-              <w:t>Phạm</w:t>
-            </w:r>
-            <w:proofErr w:type="spellEnd"/>
-            <w:r>
-              <w:rPr>
-                <w:rFonts w:cstheme="minorHAnsi"/>
-                <w:sz w:val="24"/>
-                <w:szCs w:val="24"/>
-              </w:rPr>
-              <w:t xml:space="preserve"> </w:t>
-            </w:r>
-            <w:proofErr w:type="spellStart"/>
-            <w:r>
-              <w:rPr>
-                <w:rFonts w:cstheme="minorHAnsi"/>
-                <w:sz w:val="24"/>
-                <w:szCs w:val="24"/>
-              </w:rPr>
-              <w:t>Quốc</w:t>
-            </w:r>
-            <w:proofErr w:type="spellEnd"/>
-            <w:r>
-              <w:rPr>
-                <w:rFonts w:cstheme="minorHAnsi"/>
-                <w:sz w:val="24"/>
-                <w:szCs w:val="24"/>
-              </w:rPr>
-              <w:t xml:space="preserve"> </w:t>
-            </w:r>
-            <w:proofErr w:type="spellStart"/>
-            <w:r>
-              <w:rPr>
-                <w:rFonts w:cstheme="minorHAnsi"/>
-                <w:sz w:val="24"/>
-                <w:szCs w:val="24"/>
-              </w:rPr>
-              <w:t>Nhân</w:t>
-            </w:r>
-            <w:proofErr w:type="spellEnd"/>
+              <w:t>Phạm Quốc Nhân</w:t>
+            </w:r>
           </w:p>
         </w:tc>
         <w:tc>
@@ -3048,41 +3203,13 @@
             <w:tcW w:w="2660" w:type="dxa"/>
           </w:tcPr>
           <w:p>
-            <w:proofErr w:type="spellStart"/>
             <w:r>
               <w:rPr>
                 <w:rFonts w:cstheme="minorHAnsi"/>
                 <w:sz w:val="24"/>
                 <w:szCs w:val="24"/>
               </w:rPr>
-              <w:t>Trịnh</w:t>
-            </w:r>
-            <w:proofErr w:type="spellEnd"/>
-            <w:r>
-              <w:rPr>
-                <w:rFonts w:cstheme="minorHAnsi"/>
-                <w:sz w:val="24"/>
-                <w:szCs w:val="24"/>
-              </w:rPr>
-              <w:t xml:space="preserve"> Như </w:t>
-            </w:r>
-            <w:proofErr w:type="spellStart"/>
-            <w:r>
-              <w:rPr>
-                <w:rFonts w:cstheme="minorHAnsi"/>
-                <w:sz w:val="24"/>
-                <w:szCs w:val="24"/>
-              </w:rPr>
-              <w:t>Phương</w:t>
-            </w:r>
-            <w:proofErr w:type="spellEnd"/>
-            <w:r>
-              <w:rPr>
-                <w:rFonts w:cstheme="minorHAnsi"/>
-                <w:sz w:val="24"/>
-                <w:szCs w:val="24"/>
-              </w:rPr>
-              <w:t xml:space="preserve"> </w:t>
+              <w:t xml:space="preserve">Trịnh Như Phương </w:t>
             </w:r>
           </w:p>
         </w:tc>
@@ -3138,34 +3265,14 @@
             <w:tcW w:w="2660" w:type="dxa"/>
           </w:tcPr>
           <w:p>
-            <w:proofErr w:type="spellStart"/>
             <w:r>
               <w:rPr>
                 <w:rFonts w:cstheme="minorHAnsi"/>
                 <w:sz w:val="24"/>
                 <w:szCs w:val="24"/>
               </w:rPr>
-              <w:t>Trương</w:t>
-            </w:r>
-            <w:proofErr w:type="spellEnd"/>
-            <w:r>
-              <w:rPr>
-                <w:rFonts w:cstheme="minorHAnsi"/>
-                <w:sz w:val="24"/>
-                <w:szCs w:val="24"/>
-              </w:rPr>
-              <w:t xml:space="preserve"> Quang </w:t>
-            </w:r>
-            <w:proofErr w:type="spellStart"/>
-            <w:r>
-              <w:rPr>
-                <w:rFonts w:cstheme="minorHAnsi"/>
-                <w:sz w:val="24"/>
-                <w:szCs w:val="24"/>
-              </w:rPr>
-              <w:t>Vương</w:t>
-            </w:r>
-            <w:proofErr w:type="spellEnd"/>
+              <w:t>Trương Quang Vương</w:t>
+            </w:r>
           </w:p>
         </w:tc>
         <w:tc>
@@ -3220,23 +3327,13 @@
             <w:tcW w:w="2660" w:type="dxa"/>
           </w:tcPr>
           <w:p>
-            <w:proofErr w:type="spellStart"/>
             <w:r>
               <w:rPr>
                 <w:rFonts w:cstheme="minorHAnsi"/>
                 <w:sz w:val="24"/>
                 <w:szCs w:val="24"/>
               </w:rPr>
-              <w:t>Nguyễn</w:t>
-            </w:r>
-            <w:proofErr w:type="spellEnd"/>
-            <w:r>
-              <w:rPr>
-                <w:rFonts w:cstheme="minorHAnsi"/>
-                <w:sz w:val="24"/>
-                <w:szCs w:val="24"/>
-              </w:rPr>
-              <w:t xml:space="preserve"> Anh Minh</w:t>
+              <w:t>Nguyễn Anh Minh</w:t>
             </w:r>
           </w:p>
         </w:tc>
@@ -3298,7 +3395,7 @@
         <w:ind w:left="1350" w:hanging="540"/>
         <w:rPr>
           <w:rFonts w:asciiTheme="minorHAnsi" w:hAnsiTheme="minorHAnsi" w:cstheme="minorHAnsi"/>
-          <w:b w:val="0"/>
+          <w:i w:val="0"/>
           <w:color w:val="2E74B5" w:themeColor="accent1" w:themeShade="BF"/>
           <w:sz w:val="24"/>
           <w:szCs w:val="24"/>
@@ -3308,7 +3405,7 @@
       <w:r>
         <w:rPr>
           <w:rFonts w:asciiTheme="minorHAnsi" w:hAnsiTheme="minorHAnsi" w:cstheme="minorHAnsi"/>
-          <w:b w:val="0"/>
+          <w:i w:val="0"/>
           <w:color w:val="2E74B5" w:themeColor="accent1" w:themeShade="BF"/>
           <w:sz w:val="24"/>
           <w:szCs w:val="24"/>
@@ -3317,6 +3414,210 @@
       </w:r>
       <w:bookmarkEnd w:id="7"/>
     </w:p>
+    <w:tbl>
+      <w:tblPr>
+        <w:tblStyle w:val="TableGrid"/>
+        <w:tblW w:w="0" w:type="auto"/>
+        <w:tblLook w:val="04A0" w:firstRow="1" w:lastRow="0" w:firstColumn="1" w:lastColumn="0" w:noHBand="0" w:noVBand="1"/>
+      </w:tblPr>
+      <w:tblGrid>
+        <w:gridCol w:w="3159"/>
+        <w:gridCol w:w="3146"/>
+        <w:gridCol w:w="2937"/>
+      </w:tblGrid>
+      <w:tr>
+        <w:tc>
+          <w:tcPr>
+            <w:tcW w:w="3159" w:type="dxa"/>
+            <w:shd w:val="clear" w:color="auto" w:fill="0070C0"/>
+          </w:tcPr>
+          <w:p>
+            <w:pPr>
+              <w:tabs>
+                <w:tab w:val="left" w:pos="984"/>
+              </w:tabs>
+              <w:rPr>
+                <w:b/>
+                <w:color w:val="FFFFFF" w:themeColor="background1"/>
+                <w:sz w:val="24"/>
+                <w:szCs w:val="24"/>
+              </w:rPr>
+            </w:pPr>
+            <w:r>
+              <w:rPr>
+                <w:b/>
+                <w:color w:val="FFFFFF" w:themeColor="background1"/>
+                <w:sz w:val="24"/>
+                <w:szCs w:val="24"/>
+              </w:rPr>
+              <w:t>Name</w:t>
+            </w:r>
+            <w:r>
+              <w:rPr>
+                <w:b/>
+                <w:color w:val="FFFFFF" w:themeColor="background1"/>
+                <w:sz w:val="24"/>
+                <w:szCs w:val="24"/>
+              </w:rPr>
+              <w:tab/>
+            </w:r>
+          </w:p>
+        </w:tc>
+        <w:tc>
+          <w:tcPr>
+            <w:tcW w:w="3146" w:type="dxa"/>
+            <w:shd w:val="clear" w:color="auto" w:fill="0070C0"/>
+          </w:tcPr>
+          <w:p>
+            <w:pPr>
+              <w:rPr>
+                <w:b/>
+                <w:color w:val="FFFFFF" w:themeColor="background1"/>
+                <w:sz w:val="24"/>
+                <w:szCs w:val="24"/>
+              </w:rPr>
+            </w:pPr>
+            <w:r>
+              <w:rPr>
+                <w:b/>
+                <w:color w:val="FFFFFF" w:themeColor="background1"/>
+                <w:sz w:val="24"/>
+                <w:szCs w:val="24"/>
+              </w:rPr>
+              <w:t>Email</w:t>
+            </w:r>
+          </w:p>
+        </w:tc>
+        <w:tc>
+          <w:tcPr>
+            <w:tcW w:w="2937" w:type="dxa"/>
+            <w:shd w:val="clear" w:color="auto" w:fill="0070C0"/>
+          </w:tcPr>
+          <w:p>
+            <w:pPr>
+              <w:rPr>
+                <w:b/>
+                <w:color w:val="FFFFFF" w:themeColor="background1"/>
+                <w:sz w:val="24"/>
+                <w:szCs w:val="24"/>
+              </w:rPr>
+            </w:pPr>
+            <w:r>
+              <w:rPr>
+                <w:b/>
+                <w:color w:val="FFFFFF" w:themeColor="background1"/>
+                <w:sz w:val="24"/>
+                <w:szCs w:val="24"/>
+              </w:rPr>
+              <w:t>Phone</w:t>
+            </w:r>
+          </w:p>
+        </w:tc>
+      </w:tr>
+      <w:tr>
+        <w:tc>
+          <w:tcPr>
+            <w:tcW w:w="3159" w:type="dxa"/>
+          </w:tcPr>
+          <w:p>
+            <w:pPr>
+              <w:rPr>
+                <w:sz w:val="24"/>
+                <w:szCs w:val="24"/>
+                <w:lang w:val="vi-VN"/>
+              </w:rPr>
+            </w:pPr>
+            <w:r>
+              <w:rPr>
+                <w:sz w:val="24"/>
+                <w:szCs w:val="24"/>
+                <w:lang w:val="vi-VN"/>
+              </w:rPr>
+              <w:t>Châu</w:t>
+            </w:r>
+          </w:p>
+        </w:tc>
+        <w:tc>
+          <w:tcPr>
+            <w:tcW w:w="3146" w:type="dxa"/>
+          </w:tcPr>
+          <w:p>
+            <w:pPr>
+              <w:rPr>
+                <w:sz w:val="24"/>
+                <w:szCs w:val="24"/>
+              </w:rPr>
+            </w:pPr>
+          </w:p>
+        </w:tc>
+        <w:tc>
+          <w:tcPr>
+            <w:tcW w:w="2937" w:type="dxa"/>
+          </w:tcPr>
+          <w:p>
+            <w:pPr>
+              <w:rPr>
+                <w:sz w:val="24"/>
+                <w:szCs w:val="24"/>
+              </w:rPr>
+            </w:pPr>
+          </w:p>
+        </w:tc>
+      </w:tr>
+      <w:tr>
+        <w:tc>
+          <w:tcPr>
+            <w:tcW w:w="3159" w:type="dxa"/>
+          </w:tcPr>
+          <w:p>
+            <w:pPr>
+              <w:rPr>
+                <w:sz w:val="24"/>
+                <w:szCs w:val="24"/>
+                <w:lang w:val="vi-VN"/>
+              </w:rPr>
+            </w:pPr>
+            <w:r>
+              <w:rPr>
+                <w:sz w:val="24"/>
+                <w:szCs w:val="24"/>
+                <w:lang w:val="vi-VN"/>
+              </w:rPr>
+              <w:t>Nhật</w:t>
+            </w:r>
+          </w:p>
+        </w:tc>
+        <w:tc>
+          <w:tcPr>
+            <w:tcW w:w="3146" w:type="dxa"/>
+          </w:tcPr>
+          <w:p>
+            <w:pPr>
+              <w:rPr>
+                <w:sz w:val="24"/>
+                <w:szCs w:val="24"/>
+              </w:rPr>
+            </w:pPr>
+          </w:p>
+        </w:tc>
+        <w:tc>
+          <w:tcPr>
+            <w:tcW w:w="2937" w:type="dxa"/>
+          </w:tcPr>
+          <w:p>
+            <w:pPr>
+              <w:rPr>
+                <w:sz w:val="24"/>
+                <w:szCs w:val="24"/>
+              </w:rPr>
+            </w:pPr>
+          </w:p>
+        </w:tc>
+        <w:bookmarkStart w:id="8" w:name="_GoBack"/>
+        <w:bookmarkEnd w:id="8"/>
+      </w:tr>
+    </w:tbl>
+    <w:p/>
     <w:p>
       <w:pPr>
         <w:pStyle w:val="Heading2"/>
@@ -3327,24 +3628,24 @@
         <w:ind w:left="1350" w:hanging="540"/>
         <w:rPr>
           <w:rFonts w:asciiTheme="minorHAnsi" w:hAnsiTheme="minorHAnsi" w:cstheme="minorHAnsi"/>
-          <w:b w:val="0"/>
+          <w:i w:val="0"/>
           <w:color w:val="2E74B5" w:themeColor="accent1" w:themeShade="BF"/>
           <w:sz w:val="24"/>
           <w:szCs w:val="24"/>
         </w:rPr>
       </w:pPr>
-      <w:bookmarkStart w:id="8" w:name="_Toc23080955"/>
+      <w:bookmarkStart w:id="9" w:name="_Toc23080955"/>
       <w:r>
         <w:rPr>
           <w:rFonts w:asciiTheme="minorHAnsi" w:hAnsiTheme="minorHAnsi" w:cstheme="minorHAnsi"/>
-          <w:b w:val="0"/>
+          <w:i w:val="0"/>
           <w:color w:val="2E74B5" w:themeColor="accent1" w:themeShade="BF"/>
           <w:sz w:val="24"/>
           <w:szCs w:val="24"/>
         </w:rPr>
         <w:t>Meetings</w:t>
       </w:r>
-      <w:bookmarkEnd w:id="8"/>
+      <w:bookmarkEnd w:id="9"/>
     </w:p>
     <w:tbl>
       <w:tblPr>
@@ -3784,7 +4085,7 @@
           <w:szCs w:val="28"/>
         </w:rPr>
       </w:pPr>
-      <w:bookmarkStart w:id="9" w:name="_Toc23080956"/>
+      <w:bookmarkStart w:id="10" w:name="_Toc23080956"/>
       <w:r>
         <w:rPr>
           <w:rFonts w:asciiTheme="minorHAnsi" w:hAnsiTheme="minorHAnsi" w:cstheme="minorHAnsi"/>
@@ -3794,7 +4095,7 @@
         </w:rPr>
         <w:t>Content</w:t>
       </w:r>
-      <w:bookmarkEnd w:id="9"/>
+      <w:bookmarkEnd w:id="10"/>
     </w:p>
     <w:p>
       <w:pPr>
@@ -3806,8 +4107,8 @@
         <w:ind w:left="1350" w:hanging="540"/>
         <w:rPr>
           <w:rFonts w:eastAsia="Times New Roman" w:cstheme="minorHAnsi"/>
+          <w:b/>
           <w:bCs/>
-          <w:i/>
           <w:iCs/>
           <w:color w:val="2E74B5" w:themeColor="accent1" w:themeShade="BF"/>
           <w:sz w:val="24"/>
@@ -3817,8 +4118,8 @@
       <w:r>
         <w:rPr>
           <w:rFonts w:eastAsia="Times New Roman" w:cstheme="minorHAnsi"/>
+          <w:b/>
           <w:bCs/>
-          <w:i/>
           <w:iCs/>
           <w:color w:val="2E74B5" w:themeColor="accent1" w:themeShade="BF"/>
           <w:sz w:val="24"/>
@@ -3837,8 +4138,8 @@
         <w:ind w:left="2070"/>
         <w:rPr>
           <w:rFonts w:eastAsia="Times New Roman" w:cstheme="minorHAnsi"/>
+          <w:b/>
           <w:bCs/>
-          <w:i/>
           <w:iCs/>
           <w:color w:val="2E74B5" w:themeColor="accent1" w:themeShade="BF"/>
           <w:sz w:val="24"/>
@@ -3848,8 +4149,8 @@
       <w:r>
         <w:rPr>
           <w:rFonts w:eastAsia="Times New Roman" w:cstheme="minorHAnsi"/>
+          <w:b/>
           <w:bCs/>
-          <w:i/>
           <w:iCs/>
           <w:color w:val="2E74B5" w:themeColor="accent1" w:themeShade="BF"/>
           <w:sz w:val="24"/>
@@ -3959,7 +4260,6 @@
               <w:ind w:left="0"/>
               <w:rPr>
                 <w:rFonts w:eastAsia="Times New Roman" w:cstheme="minorHAnsi"/>
-                <w:b/>
                 <w:sz w:val="24"/>
                 <w:szCs w:val="24"/>
               </w:rPr>
@@ -3967,20 +4267,10 @@
             <w:r>
               <w:rPr>
                 <w:rFonts w:eastAsia="Times New Roman" w:cstheme="minorHAnsi"/>
-                <w:b/>
-                <w:sz w:val="24"/>
-                <w:szCs w:val="24"/>
-              </w:rPr>
-              <w:t>T</w:t>
-            </w:r>
-            <w:r>
-              <w:rPr>
-                <w:rFonts w:eastAsia="Times New Roman" w:cstheme="minorHAnsi"/>
-                <w:b/>
-                <w:sz w:val="24"/>
-                <w:szCs w:val="24"/>
-              </w:rPr>
-              <w:t>uesday</w:t>
+                <w:sz w:val="24"/>
+                <w:szCs w:val="24"/>
+              </w:rPr>
+              <w:t>Tuesday</w:t>
             </w:r>
           </w:p>
         </w:tc>
@@ -3994,7 +4284,6 @@
               <w:ind w:left="0"/>
               <w:rPr>
                 <w:rFonts w:eastAsia="Times New Roman" w:cstheme="minorHAnsi"/>
-                <w:b/>
                 <w:sz w:val="24"/>
                 <w:szCs w:val="24"/>
               </w:rPr>
@@ -4002,7 +4291,6 @@
             <w:r>
               <w:rPr>
                 <w:rFonts w:eastAsia="Times New Roman" w:cstheme="minorHAnsi"/>
-                <w:b/>
                 <w:sz w:val="24"/>
                 <w:szCs w:val="24"/>
               </w:rPr>
@@ -4020,7 +4308,6 @@
               <w:ind w:left="0"/>
               <w:rPr>
                 <w:rFonts w:eastAsia="Times New Roman" w:cstheme="minorHAnsi"/>
-                <w:b/>
                 <w:sz w:val="24"/>
                 <w:szCs w:val="24"/>
               </w:rPr>
@@ -4028,7 +4315,6 @@
             <w:r>
               <w:rPr>
                 <w:rFonts w:eastAsia="Times New Roman" w:cstheme="minorHAnsi"/>
-                <w:b/>
                 <w:sz w:val="24"/>
                 <w:szCs w:val="24"/>
               </w:rPr>
@@ -4037,7 +4323,6 @@
             <w:r>
               <w:rPr>
                 <w:rFonts w:eastAsia="Times New Roman" w:cstheme="minorHAnsi"/>
-                <w:b/>
                 <w:sz w:val="24"/>
                 <w:szCs w:val="24"/>
                 <w:vertAlign w:val="superscript"/>
@@ -4047,31 +4332,10 @@
             <w:r>
               <w:rPr>
                 <w:rFonts w:eastAsia="Times New Roman" w:cstheme="minorHAnsi"/>
-                <w:b/>
-                <w:sz w:val="24"/>
-                <w:szCs w:val="24"/>
-              </w:rPr>
-              <w:t xml:space="preserve"> floor, </w:t>
-            </w:r>
-            <w:proofErr w:type="spellStart"/>
-            <w:r>
-              <w:rPr>
-                <w:rFonts w:eastAsia="Times New Roman" w:cstheme="minorHAnsi"/>
-                <w:b/>
-                <w:sz w:val="24"/>
-                <w:szCs w:val="24"/>
-              </w:rPr>
-              <w:t>VanLang</w:t>
-            </w:r>
-            <w:proofErr w:type="spellEnd"/>
-            <w:r>
-              <w:rPr>
-                <w:rFonts w:eastAsia="Times New Roman" w:cstheme="minorHAnsi"/>
-                <w:b/>
-                <w:sz w:val="24"/>
-                <w:szCs w:val="24"/>
-              </w:rPr>
-              <w:t xml:space="preserve"> University</w:t>
+                <w:sz w:val="24"/>
+                <w:szCs w:val="24"/>
+              </w:rPr>
+              <w:t xml:space="preserve"> floor, VanLang University</w:t>
             </w:r>
           </w:p>
         </w:tc>
@@ -4102,8 +4366,8 @@
         <w:ind w:left="2070"/>
         <w:rPr>
           <w:rFonts w:eastAsia="Times New Roman" w:cstheme="minorHAnsi"/>
+          <w:b/>
           <w:bCs/>
-          <w:i/>
           <w:iCs/>
           <w:color w:val="2E74B5" w:themeColor="accent1" w:themeShade="BF"/>
           <w:sz w:val="24"/>
@@ -4113,8 +4377,8 @@
       <w:r>
         <w:rPr>
           <w:rFonts w:eastAsia="Times New Roman" w:cstheme="minorHAnsi"/>
+          <w:b/>
           <w:bCs/>
-          <w:i/>
           <w:iCs/>
           <w:color w:val="2E74B5" w:themeColor="accent1" w:themeShade="BF"/>
           <w:sz w:val="24"/>
@@ -4133,8 +4397,8 @@
         <w:ind w:left="2070"/>
         <w:rPr>
           <w:rFonts w:eastAsia="Times New Roman" w:cstheme="minorHAnsi"/>
+          <w:b/>
           <w:bCs/>
-          <w:i/>
           <w:iCs/>
           <w:color w:val="2E74B5" w:themeColor="accent1" w:themeShade="BF"/>
           <w:sz w:val="24"/>
@@ -4144,8 +4408,8 @@
       <w:r>
         <w:rPr>
           <w:rFonts w:eastAsia="Times New Roman" w:cstheme="minorHAnsi"/>
+          <w:b/>
           <w:bCs/>
-          <w:i/>
           <w:iCs/>
           <w:color w:val="2E74B5" w:themeColor="accent1" w:themeShade="BF"/>
           <w:sz w:val="24"/>
@@ -4255,7 +4519,6 @@
               <w:ind w:left="0"/>
               <w:rPr>
                 <w:rFonts w:eastAsia="Times New Roman" w:cstheme="minorHAnsi"/>
-                <w:b/>
                 <w:sz w:val="24"/>
                 <w:szCs w:val="24"/>
               </w:rPr>
@@ -4263,7 +4526,6 @@
             <w:r>
               <w:rPr>
                 <w:rFonts w:eastAsia="Times New Roman" w:cstheme="minorHAnsi"/>
-                <w:b/>
                 <w:sz w:val="24"/>
                 <w:szCs w:val="24"/>
               </w:rPr>
@@ -4281,7 +4543,6 @@
               <w:ind w:left="0"/>
               <w:rPr>
                 <w:rFonts w:eastAsia="Times New Roman" w:cstheme="minorHAnsi"/>
-                <w:b/>
                 <w:sz w:val="24"/>
                 <w:szCs w:val="24"/>
               </w:rPr>
@@ -4289,56 +4550,10 @@
             <w:r>
               <w:rPr>
                 <w:rFonts w:eastAsia="Times New Roman" w:cstheme="minorHAnsi"/>
-                <w:b/>
-                <w:sz w:val="24"/>
-                <w:szCs w:val="24"/>
-              </w:rPr>
-              <w:t>9</w:t>
-            </w:r>
-            <w:r>
-              <w:rPr>
-                <w:rFonts w:eastAsia="Times New Roman" w:cstheme="minorHAnsi"/>
-                <w:b/>
-                <w:sz w:val="24"/>
-                <w:szCs w:val="24"/>
-              </w:rPr>
-              <w:t>:</w:t>
-            </w:r>
-            <w:r>
-              <w:rPr>
-                <w:rFonts w:eastAsia="Times New Roman" w:cstheme="minorHAnsi"/>
-                <w:b/>
-                <w:sz w:val="24"/>
-                <w:szCs w:val="24"/>
-              </w:rPr>
-              <w:t>0</w:t>
-            </w:r>
-            <w:r>
-              <w:rPr>
-                <w:rFonts w:eastAsia="Times New Roman" w:cstheme="minorHAnsi"/>
-                <w:b/>
-                <w:sz w:val="24"/>
-                <w:szCs w:val="24"/>
-              </w:rPr>
-              <w:t xml:space="preserve">0 </w:t>
-            </w:r>
-            <w:r>
-              <w:rPr>
-                <w:rFonts w:eastAsia="Times New Roman" w:cstheme="minorHAnsi"/>
-                <w:b/>
-                <w:sz w:val="24"/>
-                <w:szCs w:val="24"/>
-              </w:rPr>
-              <w:t>A</w:t>
-            </w:r>
-            <w:r>
-              <w:rPr>
-                <w:rFonts w:eastAsia="Times New Roman" w:cstheme="minorHAnsi"/>
-                <w:b/>
-                <w:sz w:val="24"/>
-                <w:szCs w:val="24"/>
-              </w:rPr>
-              <w:t>M</w:t>
+                <w:sz w:val="24"/>
+                <w:szCs w:val="24"/>
+              </w:rPr>
+              <w:t>9:00 AM</w:t>
             </w:r>
           </w:p>
         </w:tc>
@@ -4352,7 +4567,6 @@
               <w:ind w:left="0"/>
               <w:rPr>
                 <w:rFonts w:eastAsia="Times New Roman" w:cstheme="minorHAnsi"/>
-                <w:b/>
                 <w:sz w:val="24"/>
                 <w:szCs w:val="24"/>
               </w:rPr>
@@ -4360,7 +4574,6 @@
             <w:r>
               <w:rPr>
                 <w:rFonts w:eastAsia="Times New Roman" w:cstheme="minorHAnsi"/>
-                <w:b/>
                 <w:sz w:val="24"/>
                 <w:szCs w:val="24"/>
               </w:rPr>
@@ -4380,7 +4593,6 @@
               <w:ind w:left="0"/>
               <w:rPr>
                 <w:rFonts w:eastAsia="Times New Roman" w:cstheme="minorHAnsi"/>
-                <w:b/>
                 <w:sz w:val="24"/>
                 <w:szCs w:val="24"/>
               </w:rPr>
@@ -4388,7 +4600,6 @@
             <w:r>
               <w:rPr>
                 <w:rFonts w:eastAsia="Times New Roman" w:cstheme="minorHAnsi"/>
-                <w:b/>
                 <w:sz w:val="24"/>
                 <w:szCs w:val="24"/>
               </w:rPr>
@@ -4406,7 +4617,6 @@
               <w:ind w:left="0"/>
               <w:rPr>
                 <w:rFonts w:eastAsia="Times New Roman" w:cstheme="minorHAnsi"/>
-                <w:b/>
                 <w:sz w:val="24"/>
                 <w:szCs w:val="24"/>
               </w:rPr>
@@ -4414,7 +4624,6 @@
             <w:r>
               <w:rPr>
                 <w:rFonts w:eastAsia="Times New Roman" w:cstheme="minorHAnsi"/>
-                <w:b/>
                 <w:sz w:val="24"/>
                 <w:szCs w:val="24"/>
               </w:rPr>
@@ -4432,7 +4641,6 @@
               <w:ind w:left="0"/>
               <w:rPr>
                 <w:rFonts w:eastAsia="Times New Roman" w:cstheme="minorHAnsi"/>
-                <w:b/>
                 <w:sz w:val="24"/>
                 <w:szCs w:val="24"/>
               </w:rPr>
@@ -4440,7 +4648,6 @@
             <w:r>
               <w:rPr>
                 <w:rFonts w:eastAsia="Times New Roman" w:cstheme="minorHAnsi"/>
-                <w:b/>
                 <w:sz w:val="24"/>
                 <w:szCs w:val="24"/>
               </w:rPr>
@@ -4460,7 +4667,6 @@
               <w:ind w:left="0"/>
               <w:rPr>
                 <w:rFonts w:eastAsia="Times New Roman" w:cstheme="minorHAnsi"/>
-                <w:b/>
                 <w:sz w:val="24"/>
                 <w:szCs w:val="24"/>
               </w:rPr>
@@ -4468,20 +4674,10 @@
             <w:r>
               <w:rPr>
                 <w:rFonts w:eastAsia="Times New Roman" w:cstheme="minorHAnsi"/>
-                <w:b/>
-                <w:sz w:val="24"/>
-                <w:szCs w:val="24"/>
-              </w:rPr>
-              <w:t>T</w:t>
-            </w:r>
-            <w:r>
-              <w:rPr>
-                <w:rFonts w:eastAsia="Times New Roman" w:cstheme="minorHAnsi"/>
-                <w:b/>
-                <w:sz w:val="24"/>
-                <w:szCs w:val="24"/>
-              </w:rPr>
-              <w:t>uesday</w:t>
+                <w:sz w:val="24"/>
+                <w:szCs w:val="24"/>
+              </w:rPr>
+              <w:t>Tuesday</w:t>
             </w:r>
           </w:p>
         </w:tc>
@@ -4495,7 +4691,6 @@
               <w:ind w:left="0"/>
               <w:rPr>
                 <w:rFonts w:eastAsia="Times New Roman" w:cstheme="minorHAnsi"/>
-                <w:b/>
                 <w:sz w:val="24"/>
                 <w:szCs w:val="24"/>
               </w:rPr>
@@ -4503,38 +4698,10 @@
             <w:r>
               <w:rPr>
                 <w:rFonts w:eastAsia="Times New Roman" w:cstheme="minorHAnsi"/>
-                <w:b/>
-                <w:sz w:val="24"/>
-                <w:szCs w:val="24"/>
-              </w:rPr>
-              <w:t>1</w:t>
-            </w:r>
-            <w:r>
-              <w:rPr>
-                <w:rFonts w:eastAsia="Times New Roman" w:cstheme="minorHAnsi"/>
-                <w:b/>
-                <w:sz w:val="24"/>
-                <w:szCs w:val="24"/>
-              </w:rPr>
-              <w:t>:</w:t>
-            </w:r>
-            <w:r>
-              <w:rPr>
-                <w:rFonts w:eastAsia="Times New Roman" w:cstheme="minorHAnsi"/>
-                <w:b/>
-                <w:sz w:val="24"/>
-                <w:szCs w:val="24"/>
-              </w:rPr>
-              <w:t>0</w:t>
-            </w:r>
-            <w:r>
-              <w:rPr>
-                <w:rFonts w:eastAsia="Times New Roman" w:cstheme="minorHAnsi"/>
-                <w:b/>
-                <w:sz w:val="24"/>
-                <w:szCs w:val="24"/>
-              </w:rPr>
-              <w:t>0 PM</w:t>
+                <w:sz w:val="24"/>
+                <w:szCs w:val="24"/>
+              </w:rPr>
+              <w:t>1:00 PM</w:t>
             </w:r>
           </w:p>
         </w:tc>
@@ -4548,7 +4715,6 @@
               <w:ind w:left="0"/>
               <w:rPr>
                 <w:rFonts w:eastAsia="Times New Roman" w:cstheme="minorHAnsi"/>
-                <w:b/>
                 <w:sz w:val="24"/>
                 <w:szCs w:val="24"/>
               </w:rPr>
@@ -4556,7 +4722,6 @@
             <w:r>
               <w:rPr>
                 <w:rFonts w:eastAsia="Times New Roman" w:cstheme="minorHAnsi"/>
-                <w:b/>
                 <w:sz w:val="24"/>
                 <w:szCs w:val="24"/>
               </w:rPr>
@@ -4565,7 +4730,6 @@
             <w:r>
               <w:rPr>
                 <w:rFonts w:eastAsia="Times New Roman" w:cstheme="minorHAnsi"/>
-                <w:b/>
                 <w:sz w:val="24"/>
                 <w:szCs w:val="24"/>
                 <w:vertAlign w:val="superscript"/>
@@ -4575,31 +4739,10 @@
             <w:r>
               <w:rPr>
                 <w:rFonts w:eastAsia="Times New Roman" w:cstheme="minorHAnsi"/>
-                <w:b/>
-                <w:sz w:val="24"/>
-                <w:szCs w:val="24"/>
-              </w:rPr>
-              <w:t xml:space="preserve"> floor, </w:t>
-            </w:r>
-            <w:proofErr w:type="spellStart"/>
-            <w:r>
-              <w:rPr>
-                <w:rFonts w:eastAsia="Times New Roman" w:cstheme="minorHAnsi"/>
-                <w:b/>
-                <w:sz w:val="24"/>
-                <w:szCs w:val="24"/>
-              </w:rPr>
-              <w:t>VanLang</w:t>
-            </w:r>
-            <w:proofErr w:type="spellEnd"/>
-            <w:r>
-              <w:rPr>
-                <w:rFonts w:eastAsia="Times New Roman" w:cstheme="minorHAnsi"/>
-                <w:b/>
-                <w:sz w:val="24"/>
-                <w:szCs w:val="24"/>
-              </w:rPr>
-              <w:t xml:space="preserve"> University</w:t>
+                <w:sz w:val="24"/>
+                <w:szCs w:val="24"/>
+              </w:rPr>
+              <w:t xml:space="preserve"> floor, VanLang University</w:t>
             </w:r>
           </w:p>
         </w:tc>
@@ -4635,92 +4778,11 @@
         </w:rPr>
       </w:pPr>
     </w:p>
-    <w:p/>
-    <w:p>
-      <w:bookmarkStart w:id="10" w:name="_GoBack"/>
-      <w:bookmarkEnd w:id="10"/>
-    </w:p>
-    <w:p>
-      <w:pPr>
-        <w:pStyle w:val="ListParagraph"/>
-        <w:rPr>
-          <w:rFonts w:cstheme="minorHAnsi"/>
-        </w:rPr>
-      </w:pPr>
-    </w:p>
-    <w:p>
-      <w:pPr>
-        <w:rPr>
-          <w:rFonts w:cstheme="minorHAnsi"/>
-        </w:rPr>
-      </w:pPr>
-    </w:p>
-    <w:p>
-      <w:pPr>
-        <w:rPr>
-          <w:rFonts w:cstheme="minorHAnsi"/>
-        </w:rPr>
-      </w:pPr>
-    </w:p>
-    <w:p>
-      <w:pPr>
-        <w:rPr>
-          <w:rFonts w:cstheme="minorHAnsi"/>
-        </w:rPr>
-      </w:pPr>
-    </w:p>
-    <w:p>
-      <w:pPr>
-        <w:rPr>
-          <w:rFonts w:cstheme="minorHAnsi"/>
-        </w:rPr>
-      </w:pPr>
-    </w:p>
-    <w:p>
-      <w:pPr>
-        <w:rPr>
-          <w:rFonts w:cstheme="minorHAnsi"/>
-        </w:rPr>
-      </w:pPr>
-    </w:p>
-    <w:p>
-      <w:pPr>
-        <w:rPr>
-          <w:rFonts w:cstheme="minorHAnsi"/>
-        </w:rPr>
-      </w:pPr>
-    </w:p>
-    <w:p>
-      <w:pPr>
-        <w:rPr>
-          <w:rFonts w:cstheme="minorHAnsi"/>
-        </w:rPr>
-      </w:pPr>
-    </w:p>
-    <w:p>
-      <w:pPr>
-        <w:rPr>
-          <w:rFonts w:cstheme="minorHAnsi"/>
-        </w:rPr>
-      </w:pPr>
-    </w:p>
-    <w:p>
-      <w:pPr>
-        <w:tabs>
-          <w:tab w:val="left" w:pos="2378"/>
-        </w:tabs>
-        <w:rPr>
-          <w:rFonts w:cstheme="minorHAnsi"/>
-        </w:rPr>
-      </w:pPr>
-    </w:p>
     <w:sectPr>
-      <w:headerReference w:type="even" r:id="rId8"/>
       <w:headerReference w:type="default" r:id="rId9"/>
-      <w:footerReference w:type="even" r:id="rId10"/>
-      <w:footerReference w:type="default" r:id="rId11"/>
-      <w:headerReference w:type="first" r:id="rId12"/>
-      <w:footerReference w:type="first" r:id="rId13"/>
+      <w:footerReference w:type="default" r:id="rId10"/>
+      <w:headerReference w:type="first" r:id="rId11"/>
+      <w:footerReference w:type="first" r:id="rId12"/>
       <w:pgSz w:w="11906" w:h="16838"/>
       <w:pgMar w:top="1440" w:right="1440" w:bottom="1440" w:left="1440" w:header="708" w:footer="708" w:gutter="0"/>
       <w:cols w:space="708"/>
@@ -4732,7 +4794,7 @@
 </file>
 
 <file path=word/endnotes.xml><?xml version="1.0" encoding="utf-8"?>
-<w:endnotes xmlns:wpc="http://schemas.microsoft.com/office/word/2010/wordprocessingCanvas" xmlns:cx="http://schemas.microsoft.com/office/drawing/2014/chartex" xmlns:cx1="http://schemas.microsoft.com/office/drawing/2015/9/8/chartex" xmlns:cx2="http://schemas.microsoft.com/office/drawing/2015/10/21/chartex" xmlns:cx3="http://schemas.microsoft.com/office/drawing/2016/5/9/chartex" xmlns:cx4="http://schemas.microsoft.com/office/drawing/2016/5/10/chartex" xmlns:cx5="http://schemas.microsoft.com/office/drawing/2016/5/11/chartex" xmlns:cx6="http://schemas.microsoft.com/office/drawing/2016/5/12/chartex" xmlns:cx7="http://schemas.microsoft.com/office/drawing/2016/5/13/chartex" xmlns:cx8="http://schemas.microsoft.com/office/drawing/2016/5/14/chartex" xmlns:mc="http://schemas.openxmlformats.org/markup-compatibility/2006" xmlns:aink="http://schemas.microsoft.com/office/drawing/2016/ink" xmlns:am3d="http://schemas.microsoft.com/office/drawing/2017/model3d" xmlns:o="urn:schemas-microsoft-com:office:office" xmlns:r="http://schemas.openxmlformats.org/officeDocument/2006/relationships" xmlns:m="http://schemas.openxmlformats.org/officeDocument/2006/math" xmlns:v="urn:schemas-microsoft-com:vml" xmlns:wp14="http://schemas.microsoft.com/office/word/2010/wordprocessingDrawing" xmlns:wp="http://schemas.openxmlformats.org/drawingml/2006/wordprocessingDrawing" xmlns:w10="urn:schemas-microsoft-com:office:word" xmlns:w="http://schemas.openxmlformats.org/wordprocessingml/2006/main" xmlns:w14="http://schemas.microsoft.com/office/word/2010/wordml" xmlns:w15="http://schemas.microsoft.com/office/word/2012/wordml" xmlns:w16cid="http://schemas.microsoft.com/office/word/2016/wordml/cid" xmlns:w16se="http://schemas.microsoft.com/office/word/2015/wordml/symex" xmlns:wpg="http://schemas.microsoft.com/office/word/2010/wordprocessingGroup" xmlns:wpi="http://schemas.microsoft.com/office/word/2010/wordprocessingInk" xmlns:wne="http://schemas.microsoft.com/office/word/2006/wordml" xmlns:wps="http://schemas.microsoft.com/office/word/2010/wordprocessingShape" mc:Ignorable="w14 w15 w16se w16cid wp14">
+<w:endnotes xmlns:wpc="http://schemas.microsoft.com/office/word/2010/wordprocessingCanvas" xmlns:cx="http://schemas.microsoft.com/office/drawing/2014/chartex" xmlns:mc="http://schemas.openxmlformats.org/markup-compatibility/2006" xmlns:o="urn:schemas-microsoft-com:office:office" xmlns:r="http://schemas.openxmlformats.org/officeDocument/2006/relationships" xmlns:m="http://schemas.openxmlformats.org/officeDocument/2006/math" xmlns:v="urn:schemas-microsoft-com:vml" xmlns:wp14="http://schemas.microsoft.com/office/word/2010/wordprocessingDrawing" xmlns:wp="http://schemas.openxmlformats.org/drawingml/2006/wordprocessingDrawing" xmlns:w10="urn:schemas-microsoft-com:office:word" xmlns:w="http://schemas.openxmlformats.org/wordprocessingml/2006/main" xmlns:w14="http://schemas.microsoft.com/office/word/2010/wordml" xmlns:w15="http://schemas.microsoft.com/office/word/2012/wordml" xmlns:w16se="http://schemas.microsoft.com/office/word/2015/wordml/symex" xmlns:wpg="http://schemas.microsoft.com/office/word/2010/wordprocessingGroup" xmlns:wpi="http://schemas.microsoft.com/office/word/2010/wordprocessingInk" xmlns:wne="http://schemas.microsoft.com/office/word/2006/wordml" xmlns:wps="http://schemas.microsoft.com/office/word/2010/wordprocessingShape" mc:Ignorable="w14 w15 w16se wp14">
   <w:endnote w:type="separator" w:id="-1">
     <w:p>
       <w:pPr>
@@ -4757,17 +4819,7 @@
 </file>
 
 <file path=word/footer1.xml><?xml version="1.0" encoding="utf-8"?>
-<w:ftr xmlns:wpc="http://schemas.microsoft.com/office/word/2010/wordprocessingCanvas" xmlns:cx="http://schemas.microsoft.com/office/drawing/2014/chartex" xmlns:cx1="http://schemas.microsoft.com/office/drawing/2015/9/8/chartex" xmlns:cx2="http://schemas.microsoft.com/office/drawing/2015/10/21/chartex" xmlns:cx3="http://schemas.microsoft.com/office/drawing/2016/5/9/chartex" xmlns:cx4="http://schemas.microsoft.com/office/drawing/2016/5/10/chartex" xmlns:cx5="http://schemas.microsoft.com/office/drawing/2016/5/11/chartex" xmlns:cx6="http://schemas.microsoft.com/office/drawing/2016/5/12/chartex" xmlns:cx7="http://schemas.microsoft.com/office/drawing/2016/5/13/chartex" xmlns:cx8="http://schemas.microsoft.com/office/drawing/2016/5/14/chartex" xmlns:mc="http://schemas.openxmlformats.org/markup-compatibility/2006" xmlns:aink="http://schemas.microsoft.com/office/drawing/2016/ink" xmlns:am3d="http://schemas.microsoft.com/office/drawing/2017/model3d" xmlns:o="urn:schemas-microsoft-com:office:office" xmlns:r="http://schemas.openxmlformats.org/officeDocument/2006/relationships" xmlns:m="http://schemas.openxmlformats.org/officeDocument/2006/math" xmlns:v="urn:schemas-microsoft-com:vml" xmlns:wp14="http://schemas.microsoft.com/office/word/2010/wordprocessingDrawing" xmlns:wp="http://schemas.openxmlformats.org/drawingml/2006/wordprocessingDrawing" xmlns:w10="urn:schemas-microsoft-com:office:word" xmlns:w="http://schemas.openxmlformats.org/wordprocessingml/2006/main" xmlns:w14="http://schemas.microsoft.com/office/word/2010/wordml" xmlns:w15="http://schemas.microsoft.com/office/word/2012/wordml" xmlns:w16cid="http://schemas.microsoft.com/office/word/2016/wordml/cid" xmlns:w16se="http://schemas.microsoft.com/office/word/2015/wordml/symex" xmlns:wpg="http://schemas.microsoft.com/office/word/2010/wordprocessingGroup" xmlns:wpi="http://schemas.microsoft.com/office/word/2010/wordprocessingInk" xmlns:wne="http://schemas.microsoft.com/office/word/2006/wordml" xmlns:wps="http://schemas.microsoft.com/office/word/2010/wordprocessingShape" mc:Ignorable="w14 w15 w16se w16cid wp14">
-  <w:p>
-    <w:pPr>
-      <w:pStyle w:val="Footer"/>
-    </w:pPr>
-  </w:p>
-</w:ftr>
-</file>
-
-<file path=word/footer2.xml><?xml version="1.0" encoding="utf-8"?>
-<w:ftr xmlns:wpc="http://schemas.microsoft.com/office/word/2010/wordprocessingCanvas" xmlns:cx="http://schemas.microsoft.com/office/drawing/2014/chartex" xmlns:cx1="http://schemas.microsoft.com/office/drawing/2015/9/8/chartex" xmlns:cx2="http://schemas.microsoft.com/office/drawing/2015/10/21/chartex" xmlns:cx3="http://schemas.microsoft.com/office/drawing/2016/5/9/chartex" xmlns:cx4="http://schemas.microsoft.com/office/drawing/2016/5/10/chartex" xmlns:cx5="http://schemas.microsoft.com/office/drawing/2016/5/11/chartex" xmlns:cx6="http://schemas.microsoft.com/office/drawing/2016/5/12/chartex" xmlns:cx7="http://schemas.microsoft.com/office/drawing/2016/5/13/chartex" xmlns:cx8="http://schemas.microsoft.com/office/drawing/2016/5/14/chartex" xmlns:mc="http://schemas.openxmlformats.org/markup-compatibility/2006" xmlns:aink="http://schemas.microsoft.com/office/drawing/2016/ink" xmlns:am3d="http://schemas.microsoft.com/office/drawing/2017/model3d" xmlns:o="urn:schemas-microsoft-com:office:office" xmlns:r="http://schemas.openxmlformats.org/officeDocument/2006/relationships" xmlns:m="http://schemas.openxmlformats.org/officeDocument/2006/math" xmlns:v="urn:schemas-microsoft-com:vml" xmlns:wp14="http://schemas.microsoft.com/office/word/2010/wordprocessingDrawing" xmlns:wp="http://schemas.openxmlformats.org/drawingml/2006/wordprocessingDrawing" xmlns:w10="urn:schemas-microsoft-com:office:word" xmlns:w="http://schemas.openxmlformats.org/wordprocessingml/2006/main" xmlns:w14="http://schemas.microsoft.com/office/word/2010/wordml" xmlns:w15="http://schemas.microsoft.com/office/word/2012/wordml" xmlns:w16cid="http://schemas.microsoft.com/office/word/2016/wordml/cid" xmlns:w16se="http://schemas.microsoft.com/office/word/2015/wordml/symex" xmlns:wpg="http://schemas.microsoft.com/office/word/2010/wordprocessingGroup" xmlns:wpi="http://schemas.microsoft.com/office/word/2010/wordprocessingInk" xmlns:wne="http://schemas.microsoft.com/office/word/2006/wordml" xmlns:wps="http://schemas.microsoft.com/office/word/2010/wordprocessingShape" mc:Ignorable="w14 w15 w16se w16cid wp14">
+<w:ftr xmlns:wpc="http://schemas.microsoft.com/office/word/2010/wordprocessingCanvas" xmlns:cx="http://schemas.microsoft.com/office/drawing/2014/chartex" xmlns:mc="http://schemas.openxmlformats.org/markup-compatibility/2006" xmlns:o="urn:schemas-microsoft-com:office:office" xmlns:r="http://schemas.openxmlformats.org/officeDocument/2006/relationships" xmlns:m="http://schemas.openxmlformats.org/officeDocument/2006/math" xmlns:v="urn:schemas-microsoft-com:vml" xmlns:wp14="http://schemas.microsoft.com/office/word/2010/wordprocessingDrawing" xmlns:wp="http://schemas.openxmlformats.org/drawingml/2006/wordprocessingDrawing" xmlns:w10="urn:schemas-microsoft-com:office:word" xmlns:w="http://schemas.openxmlformats.org/wordprocessingml/2006/main" xmlns:w14="http://schemas.microsoft.com/office/word/2010/wordml" xmlns:w15="http://schemas.microsoft.com/office/word/2012/wordml" xmlns:w16se="http://schemas.microsoft.com/office/word/2015/wordml/symex" xmlns:wpg="http://schemas.microsoft.com/office/word/2010/wordprocessingGroup" xmlns:wpi="http://schemas.microsoft.com/office/word/2010/wordprocessingInk" xmlns:wne="http://schemas.microsoft.com/office/word/2006/wordml" xmlns:wps="http://schemas.microsoft.com/office/word/2010/wordprocessingShape" mc:Ignorable="w14 w15 w16se wp14">
   <w:sdt>
     <w:sdtPr>
       <w:rPr>
@@ -4832,7 +4884,7 @@
             <w:noProof/>
             <w:color w:val="3D5C83"/>
           </w:rPr>
-          <w:t>2</w:t>
+          <w:t>4</w:t>
         </w:r>
         <w:r>
           <w:rPr>
@@ -4882,8 +4934,8 @@
 </w:ftr>
 </file>
 
-<file path=word/footer3.xml><?xml version="1.0" encoding="utf-8"?>
-<w:ftr xmlns:wpc="http://schemas.microsoft.com/office/word/2010/wordprocessingCanvas" xmlns:cx="http://schemas.microsoft.com/office/drawing/2014/chartex" xmlns:cx1="http://schemas.microsoft.com/office/drawing/2015/9/8/chartex" xmlns:cx2="http://schemas.microsoft.com/office/drawing/2015/10/21/chartex" xmlns:cx3="http://schemas.microsoft.com/office/drawing/2016/5/9/chartex" xmlns:cx4="http://schemas.microsoft.com/office/drawing/2016/5/10/chartex" xmlns:cx5="http://schemas.microsoft.com/office/drawing/2016/5/11/chartex" xmlns:cx6="http://schemas.microsoft.com/office/drawing/2016/5/12/chartex" xmlns:cx7="http://schemas.microsoft.com/office/drawing/2016/5/13/chartex" xmlns:cx8="http://schemas.microsoft.com/office/drawing/2016/5/14/chartex" xmlns:mc="http://schemas.openxmlformats.org/markup-compatibility/2006" xmlns:aink="http://schemas.microsoft.com/office/drawing/2016/ink" xmlns:am3d="http://schemas.microsoft.com/office/drawing/2017/model3d" xmlns:o="urn:schemas-microsoft-com:office:office" xmlns:r="http://schemas.openxmlformats.org/officeDocument/2006/relationships" xmlns:m="http://schemas.openxmlformats.org/officeDocument/2006/math" xmlns:v="urn:schemas-microsoft-com:vml" xmlns:wp14="http://schemas.microsoft.com/office/word/2010/wordprocessingDrawing" xmlns:wp="http://schemas.openxmlformats.org/drawingml/2006/wordprocessingDrawing" xmlns:w10="urn:schemas-microsoft-com:office:word" xmlns:w="http://schemas.openxmlformats.org/wordprocessingml/2006/main" xmlns:w14="http://schemas.microsoft.com/office/word/2010/wordml" xmlns:w15="http://schemas.microsoft.com/office/word/2012/wordml" xmlns:w16cid="http://schemas.microsoft.com/office/word/2016/wordml/cid" xmlns:w16se="http://schemas.microsoft.com/office/word/2015/wordml/symex" xmlns:wpg="http://schemas.microsoft.com/office/word/2010/wordprocessingGroup" xmlns:wpi="http://schemas.microsoft.com/office/word/2010/wordprocessingInk" xmlns:wne="http://schemas.microsoft.com/office/word/2006/wordml" xmlns:wps="http://schemas.microsoft.com/office/word/2010/wordprocessingShape" mc:Ignorable="w14 w15 w16se w16cid wp14">
+<file path=word/footer2.xml><?xml version="1.0" encoding="utf-8"?>
+<w:ftr xmlns:wpc="http://schemas.microsoft.com/office/word/2010/wordprocessingCanvas" xmlns:cx="http://schemas.microsoft.com/office/drawing/2014/chartex" xmlns:mc="http://schemas.openxmlformats.org/markup-compatibility/2006" xmlns:o="urn:schemas-microsoft-com:office:office" xmlns:r="http://schemas.openxmlformats.org/officeDocument/2006/relationships" xmlns:m="http://schemas.openxmlformats.org/officeDocument/2006/math" xmlns:v="urn:schemas-microsoft-com:vml" xmlns:wp14="http://schemas.microsoft.com/office/word/2010/wordprocessingDrawing" xmlns:wp="http://schemas.openxmlformats.org/drawingml/2006/wordprocessingDrawing" xmlns:w10="urn:schemas-microsoft-com:office:word" xmlns:w="http://schemas.openxmlformats.org/wordprocessingml/2006/main" xmlns:w14="http://schemas.microsoft.com/office/word/2010/wordml" xmlns:w15="http://schemas.microsoft.com/office/word/2012/wordml" xmlns:w16se="http://schemas.microsoft.com/office/word/2015/wordml/symex" xmlns:wpg="http://schemas.microsoft.com/office/word/2010/wordprocessingGroup" xmlns:wpi="http://schemas.microsoft.com/office/word/2010/wordprocessingInk" xmlns:wne="http://schemas.microsoft.com/office/word/2006/wordml" xmlns:wps="http://schemas.microsoft.com/office/word/2010/wordprocessingShape" mc:Ignorable="w14 w15 w16se wp14">
   <w:sdt>
     <w:sdtPr>
       <w:rPr>
@@ -4994,7 +5046,7 @@
 </file>
 
 <file path=word/footnotes.xml><?xml version="1.0" encoding="utf-8"?>
-<w:footnotes xmlns:wpc="http://schemas.microsoft.com/office/word/2010/wordprocessingCanvas" xmlns:cx="http://schemas.microsoft.com/office/drawing/2014/chartex" xmlns:cx1="http://schemas.microsoft.com/office/drawing/2015/9/8/chartex" xmlns:cx2="http://schemas.microsoft.com/office/drawing/2015/10/21/chartex" xmlns:cx3="http://schemas.microsoft.com/office/drawing/2016/5/9/chartex" xmlns:cx4="http://schemas.microsoft.com/office/drawing/2016/5/10/chartex" xmlns:cx5="http://schemas.microsoft.com/office/drawing/2016/5/11/chartex" xmlns:cx6="http://schemas.microsoft.com/office/drawing/2016/5/12/chartex" xmlns:cx7="http://schemas.microsoft.com/office/drawing/2016/5/13/chartex" xmlns:cx8="http://schemas.microsoft.com/office/drawing/2016/5/14/chartex" xmlns:mc="http://schemas.openxmlformats.org/markup-compatibility/2006" xmlns:aink="http://schemas.microsoft.com/office/drawing/2016/ink" xmlns:am3d="http://schemas.microsoft.com/office/drawing/2017/model3d" xmlns:o="urn:schemas-microsoft-com:office:office" xmlns:r="http://schemas.openxmlformats.org/officeDocument/2006/relationships" xmlns:m="http://schemas.openxmlformats.org/officeDocument/2006/math" xmlns:v="urn:schemas-microsoft-com:vml" xmlns:wp14="http://schemas.microsoft.com/office/word/2010/wordprocessingDrawing" xmlns:wp="http://schemas.openxmlformats.org/drawingml/2006/wordprocessingDrawing" xmlns:w10="urn:schemas-microsoft-com:office:word" xmlns:w="http://schemas.openxmlformats.org/wordprocessingml/2006/main" xmlns:w14="http://schemas.microsoft.com/office/word/2010/wordml" xmlns:w15="http://schemas.microsoft.com/office/word/2012/wordml" xmlns:w16cid="http://schemas.microsoft.com/office/word/2016/wordml/cid" xmlns:w16se="http://schemas.microsoft.com/office/word/2015/wordml/symex" xmlns:wpg="http://schemas.microsoft.com/office/word/2010/wordprocessingGroup" xmlns:wpi="http://schemas.microsoft.com/office/word/2010/wordprocessingInk" xmlns:wne="http://schemas.microsoft.com/office/word/2006/wordml" xmlns:wps="http://schemas.microsoft.com/office/word/2010/wordprocessingShape" mc:Ignorable="w14 w15 w16se w16cid wp14">
+<w:footnotes xmlns:wpc="http://schemas.microsoft.com/office/word/2010/wordprocessingCanvas" xmlns:cx="http://schemas.microsoft.com/office/drawing/2014/chartex" xmlns:mc="http://schemas.openxmlformats.org/markup-compatibility/2006" xmlns:o="urn:schemas-microsoft-com:office:office" xmlns:r="http://schemas.openxmlformats.org/officeDocument/2006/relationships" xmlns:m="http://schemas.openxmlformats.org/officeDocument/2006/math" xmlns:v="urn:schemas-microsoft-com:vml" xmlns:wp14="http://schemas.microsoft.com/office/word/2010/wordprocessingDrawing" xmlns:wp="http://schemas.openxmlformats.org/drawingml/2006/wordprocessingDrawing" xmlns:w10="urn:schemas-microsoft-com:office:word" xmlns:w="http://schemas.openxmlformats.org/wordprocessingml/2006/main" xmlns:w14="http://schemas.microsoft.com/office/word/2010/wordml" xmlns:w15="http://schemas.microsoft.com/office/word/2012/wordml" xmlns:w16se="http://schemas.microsoft.com/office/word/2015/wordml/symex" xmlns:wpg="http://schemas.microsoft.com/office/word/2010/wordprocessingGroup" xmlns:wpi="http://schemas.microsoft.com/office/word/2010/wordprocessingInk" xmlns:wne="http://schemas.microsoft.com/office/word/2006/wordml" xmlns:wps="http://schemas.microsoft.com/office/word/2010/wordprocessingShape" mc:Ignorable="w14 w15 w16se wp14">
   <w:footnote w:type="separator" w:id="-1">
     <w:p>
       <w:pPr>
@@ -5019,17 +5071,7 @@
 </file>
 
 <file path=word/header1.xml><?xml version="1.0" encoding="utf-8"?>
-<w:hdr xmlns:wpc="http://schemas.microsoft.com/office/word/2010/wordprocessingCanvas" xmlns:cx="http://schemas.microsoft.com/office/drawing/2014/chartex" xmlns:cx1="http://schemas.microsoft.com/office/drawing/2015/9/8/chartex" xmlns:cx2="http://schemas.microsoft.com/office/drawing/2015/10/21/chartex" xmlns:cx3="http://schemas.microsoft.com/office/drawing/2016/5/9/chartex" xmlns:cx4="http://schemas.microsoft.com/office/drawing/2016/5/10/chartex" xmlns:cx5="http://schemas.microsoft.com/office/drawing/2016/5/11/chartex" xmlns:cx6="http://schemas.microsoft.com/office/drawing/2016/5/12/chartex" xmlns:cx7="http://schemas.microsoft.com/office/drawing/2016/5/13/chartex" xmlns:cx8="http://schemas.microsoft.com/office/drawing/2016/5/14/chartex" xmlns:mc="http://schemas.openxmlformats.org/markup-compatibility/2006" xmlns:aink="http://schemas.microsoft.com/office/drawing/2016/ink" xmlns:am3d="http://schemas.microsoft.com/office/drawing/2017/model3d" xmlns:o="urn:schemas-microsoft-com:office:office" xmlns:r="http://schemas.openxmlformats.org/officeDocument/2006/relationships" xmlns:m="http://schemas.openxmlformats.org/officeDocument/2006/math" xmlns:v="urn:schemas-microsoft-com:vml" xmlns:wp14="http://schemas.microsoft.com/office/word/2010/wordprocessingDrawing" xmlns:wp="http://schemas.openxmlformats.org/drawingml/2006/wordprocessingDrawing" xmlns:w10="urn:schemas-microsoft-com:office:word" xmlns:w="http://schemas.openxmlformats.org/wordprocessingml/2006/main" xmlns:w14="http://schemas.microsoft.com/office/word/2010/wordml" xmlns:w15="http://schemas.microsoft.com/office/word/2012/wordml" xmlns:w16cid="http://schemas.microsoft.com/office/word/2016/wordml/cid" xmlns:w16se="http://schemas.microsoft.com/office/word/2015/wordml/symex" xmlns:wpg="http://schemas.microsoft.com/office/word/2010/wordprocessingGroup" xmlns:wpi="http://schemas.microsoft.com/office/word/2010/wordprocessingInk" xmlns:wne="http://schemas.microsoft.com/office/word/2006/wordml" xmlns:wps="http://schemas.microsoft.com/office/word/2010/wordprocessingShape" mc:Ignorable="w14 w15 w16se w16cid wp14">
-  <w:p>
-    <w:pPr>
-      <w:pStyle w:val="Header"/>
-    </w:pPr>
-  </w:p>
-</w:hdr>
-</file>
-
-<file path=word/header2.xml><?xml version="1.0" encoding="utf-8"?>
-<w:hdr xmlns:wpc="http://schemas.microsoft.com/office/word/2010/wordprocessingCanvas" xmlns:cx="http://schemas.microsoft.com/office/drawing/2014/chartex" xmlns:cx1="http://schemas.microsoft.com/office/drawing/2015/9/8/chartex" xmlns:cx2="http://schemas.microsoft.com/office/drawing/2015/10/21/chartex" xmlns:cx3="http://schemas.microsoft.com/office/drawing/2016/5/9/chartex" xmlns:cx4="http://schemas.microsoft.com/office/drawing/2016/5/10/chartex" xmlns:cx5="http://schemas.microsoft.com/office/drawing/2016/5/11/chartex" xmlns:cx6="http://schemas.microsoft.com/office/drawing/2016/5/12/chartex" xmlns:cx7="http://schemas.microsoft.com/office/drawing/2016/5/13/chartex" xmlns:cx8="http://schemas.microsoft.com/office/drawing/2016/5/14/chartex" xmlns:mc="http://schemas.openxmlformats.org/markup-compatibility/2006" xmlns:aink="http://schemas.microsoft.com/office/drawing/2016/ink" xmlns:am3d="http://schemas.microsoft.com/office/drawing/2017/model3d" xmlns:o="urn:schemas-microsoft-com:office:office" xmlns:r="http://schemas.openxmlformats.org/officeDocument/2006/relationships" xmlns:m="http://schemas.openxmlformats.org/officeDocument/2006/math" xmlns:v="urn:schemas-microsoft-com:vml" xmlns:wp14="http://schemas.microsoft.com/office/word/2010/wordprocessingDrawing" xmlns:wp="http://schemas.openxmlformats.org/drawingml/2006/wordprocessingDrawing" xmlns:w10="urn:schemas-microsoft-com:office:word" xmlns:w="http://schemas.openxmlformats.org/wordprocessingml/2006/main" xmlns:w14="http://schemas.microsoft.com/office/word/2010/wordml" xmlns:w15="http://schemas.microsoft.com/office/word/2012/wordml" xmlns:w16cid="http://schemas.microsoft.com/office/word/2016/wordml/cid" xmlns:w16se="http://schemas.microsoft.com/office/word/2015/wordml/symex" xmlns:wpg="http://schemas.microsoft.com/office/word/2010/wordprocessingGroup" xmlns:wpi="http://schemas.microsoft.com/office/word/2010/wordprocessingInk" xmlns:wne="http://schemas.microsoft.com/office/word/2006/wordml" xmlns:wps="http://schemas.microsoft.com/office/word/2010/wordprocessingShape" mc:Ignorable="w14 w15 w16se w16cid wp14">
+<w:hdr xmlns:wpc="http://schemas.microsoft.com/office/word/2010/wordprocessingCanvas" xmlns:cx="http://schemas.microsoft.com/office/drawing/2014/chartex" xmlns:mc="http://schemas.openxmlformats.org/markup-compatibility/2006" xmlns:o="urn:schemas-microsoft-com:office:office" xmlns:r="http://schemas.openxmlformats.org/officeDocument/2006/relationships" xmlns:m="http://schemas.openxmlformats.org/officeDocument/2006/math" xmlns:v="urn:schemas-microsoft-com:vml" xmlns:wp14="http://schemas.microsoft.com/office/word/2010/wordprocessingDrawing" xmlns:wp="http://schemas.openxmlformats.org/drawingml/2006/wordprocessingDrawing" xmlns:w10="urn:schemas-microsoft-com:office:word" xmlns:w="http://schemas.openxmlformats.org/wordprocessingml/2006/main" xmlns:w14="http://schemas.microsoft.com/office/word/2010/wordml" xmlns:w15="http://schemas.microsoft.com/office/word/2012/wordml" xmlns:w16se="http://schemas.microsoft.com/office/word/2015/wordml/symex" xmlns:wpg="http://schemas.microsoft.com/office/word/2010/wordprocessingGroup" xmlns:wpi="http://schemas.microsoft.com/office/word/2010/wordprocessingInk" xmlns:wne="http://schemas.microsoft.com/office/word/2006/wordml" xmlns:wps="http://schemas.microsoft.com/office/word/2010/wordprocessingShape" mc:Ignorable="w14 w15 w16se wp14">
   <w:p>
     <w:pPr>
       <w:tabs>
@@ -5056,7 +5098,7 @@
       <mc:AlternateContent>
         <mc:Choice Requires="wps">
           <w:drawing>
-            <wp:anchor distT="0" distB="0" distL="114300" distR="114300" simplePos="0" relativeHeight="251663360" behindDoc="0" locked="0" layoutInCell="1" allowOverlap="1" wp14:anchorId="68C81CA2" wp14:editId="5FFF65CA">
+            <wp:anchor distT="0" distB="0" distL="114300" distR="114300" simplePos="0" relativeHeight="251660288" behindDoc="0" locked="0" layoutInCell="1" allowOverlap="1" wp14:anchorId="68C81CA2" wp14:editId="5FFF65CA">
               <wp:simplePos x="0" y="0"/>
               <wp:positionH relativeFrom="column">
                 <wp:posOffset>-390525</wp:posOffset>
@@ -5101,7 +5143,7 @@
         </mc:Choice>
         <mc:Fallback>
           <w:pict>
-            <v:line w14:anchorId="32B1EA0C" id="Straight Connector 12" o:spid="_x0000_s1026" style="position:absolute;flip:y;z-index:251663360;visibility:visible;mso-wrap-style:square;mso-wrap-distance-left:9pt;mso-wrap-distance-top:0;mso-wrap-distance-right:9pt;mso-wrap-distance-bottom:0;mso-position-horizontal:absolute;mso-position-horizontal-relative:text;mso-position-vertical:absolute;mso-position-vertical-relative:text" from="-30.75pt,23.8pt" to="509.25pt,24.55pt" o:gfxdata="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" strokecolor="#2381be"/>
+            <v:line w14:anchorId="6F80B9A2" id="Straight Connector 12" o:spid="_x0000_s1026" style="position:absolute;flip:y;z-index:251660288;visibility:visible;mso-wrap-style:square;mso-wrap-distance-left:9pt;mso-wrap-distance-top:0;mso-wrap-distance-right:9pt;mso-wrap-distance-bottom:0;mso-position-horizontal:absolute;mso-position-horizontal-relative:text;mso-position-vertical:absolute;mso-position-vertical-relative:text" from="-30.75pt,23.8pt" to="509.25pt,24.55pt" o:gfxdata="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" strokecolor="#2381be"/>
           </w:pict>
         </mc:Fallback>
       </mc:AlternateContent>
@@ -5138,8 +5180,8 @@
 </w:hdr>
 </file>
 
-<file path=word/header3.xml><?xml version="1.0" encoding="utf-8"?>
-<w:hdr xmlns:wpc="http://schemas.microsoft.com/office/word/2010/wordprocessingCanvas" xmlns:cx="http://schemas.microsoft.com/office/drawing/2014/chartex" xmlns:cx1="http://schemas.microsoft.com/office/drawing/2015/9/8/chartex" xmlns:cx2="http://schemas.microsoft.com/office/drawing/2015/10/21/chartex" xmlns:cx3="http://schemas.microsoft.com/office/drawing/2016/5/9/chartex" xmlns:cx4="http://schemas.microsoft.com/office/drawing/2016/5/10/chartex" xmlns:cx5="http://schemas.microsoft.com/office/drawing/2016/5/11/chartex" xmlns:cx6="http://schemas.microsoft.com/office/drawing/2016/5/12/chartex" xmlns:cx7="http://schemas.microsoft.com/office/drawing/2016/5/13/chartex" xmlns:cx8="http://schemas.microsoft.com/office/drawing/2016/5/14/chartex" xmlns:mc="http://schemas.openxmlformats.org/markup-compatibility/2006" xmlns:aink="http://schemas.microsoft.com/office/drawing/2016/ink" xmlns:am3d="http://schemas.microsoft.com/office/drawing/2017/model3d" xmlns:o="urn:schemas-microsoft-com:office:office" xmlns:r="http://schemas.openxmlformats.org/officeDocument/2006/relationships" xmlns:m="http://schemas.openxmlformats.org/officeDocument/2006/math" xmlns:v="urn:schemas-microsoft-com:vml" xmlns:wp14="http://schemas.microsoft.com/office/word/2010/wordprocessingDrawing" xmlns:wp="http://schemas.openxmlformats.org/drawingml/2006/wordprocessingDrawing" xmlns:w10="urn:schemas-microsoft-com:office:word" xmlns:w="http://schemas.openxmlformats.org/wordprocessingml/2006/main" xmlns:w14="http://schemas.microsoft.com/office/word/2010/wordml" xmlns:w15="http://schemas.microsoft.com/office/word/2012/wordml" xmlns:w16cid="http://schemas.microsoft.com/office/word/2016/wordml/cid" xmlns:w16se="http://schemas.microsoft.com/office/word/2015/wordml/symex" xmlns:wpg="http://schemas.microsoft.com/office/word/2010/wordprocessingGroup" xmlns:wpi="http://schemas.microsoft.com/office/word/2010/wordprocessingInk" xmlns:wne="http://schemas.microsoft.com/office/word/2006/wordml" xmlns:wps="http://schemas.microsoft.com/office/word/2010/wordprocessingShape" mc:Ignorable="w14 w15 w16se w16cid wp14">
+<file path=word/header2.xml><?xml version="1.0" encoding="utf-8"?>
+<w:hdr xmlns:wpc="http://schemas.microsoft.com/office/word/2010/wordprocessingCanvas" xmlns:cx="http://schemas.microsoft.com/office/drawing/2014/chartex" xmlns:mc="http://schemas.openxmlformats.org/markup-compatibility/2006" xmlns:o="urn:schemas-microsoft-com:office:office" xmlns:r="http://schemas.openxmlformats.org/officeDocument/2006/relationships" xmlns:m="http://schemas.openxmlformats.org/officeDocument/2006/math" xmlns:v="urn:schemas-microsoft-com:vml" xmlns:wp14="http://schemas.microsoft.com/office/word/2010/wordprocessingDrawing" xmlns:wp="http://schemas.openxmlformats.org/drawingml/2006/wordprocessingDrawing" xmlns:w10="urn:schemas-microsoft-com:office:word" xmlns:w="http://schemas.openxmlformats.org/wordprocessingml/2006/main" xmlns:w14="http://schemas.microsoft.com/office/word/2010/wordml" xmlns:w15="http://schemas.microsoft.com/office/word/2012/wordml" xmlns:w16se="http://schemas.microsoft.com/office/word/2015/wordml/symex" xmlns:wpg="http://schemas.microsoft.com/office/word/2010/wordprocessingGroup" xmlns:wpi="http://schemas.microsoft.com/office/word/2010/wordprocessingInk" xmlns:wne="http://schemas.microsoft.com/office/word/2006/wordml" xmlns:wps="http://schemas.microsoft.com/office/word/2010/wordprocessingShape" mc:Ignorable="w14 w15 w16se wp14">
   <w:p>
     <w:pPr>
       <w:tabs>
@@ -5163,7 +5205,7 @@
         <w:sz w:val="28"/>
         <w:szCs w:val="28"/>
       </w:rPr>
-      <w:t>Name of Team</w:t>
+      <w:t>Hello World Team</w:t>
     </w:r>
   </w:p>
   <w:p>
@@ -5191,7 +5233,7 @@
       <mc:AlternateContent>
         <mc:Choice Requires="wps">
           <w:drawing>
-            <wp:anchor distT="0" distB="0" distL="114300" distR="114300" simplePos="0" relativeHeight="251661312" behindDoc="0" locked="0" layoutInCell="1" allowOverlap="1" wp14:anchorId="63F0E8A6" wp14:editId="2C1A0238">
+            <wp:anchor distT="0" distB="0" distL="114300" distR="114300" simplePos="0" relativeHeight="251656192" behindDoc="0" locked="0" layoutInCell="1" allowOverlap="1" wp14:anchorId="63F0E8A6" wp14:editId="2C1A0238">
               <wp:simplePos x="0" y="0"/>
               <wp:positionH relativeFrom="column">
                 <wp:posOffset>-71252</wp:posOffset>
@@ -5242,7 +5284,7 @@
         </mc:Choice>
         <mc:Fallback>
           <w:pict>
-            <v:line w14:anchorId="4CB68342" id="Straight Connector 1" o:spid="_x0000_s1026" style="position:absolute;flip:y;z-index:251661312;visibility:visible;mso-wrap-style:square;mso-width-percent:0;mso-height-percent:0;mso-wrap-distance-left:9pt;mso-wrap-distance-top:0;mso-wrap-distance-right:9pt;mso-wrap-distance-bottom:0;mso-position-horizontal:absolute;mso-position-horizontal-relative:text;mso-position-vertical:absolute;mso-position-vertical-relative:text;mso-width-percent:0;mso-height-percent:0;mso-width-relative:margin;mso-height-relative:margin" from="-5.6pt,13pt" to="493.7pt,13pt" o:gfxdata="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" strokecolor="#3e5c83"/>
+            <v:line w14:anchorId="490E22D9" id="Straight Connector 1" o:spid="_x0000_s1026" style="position:absolute;flip:y;z-index:251656192;visibility:visible;mso-wrap-style:square;mso-width-percent:0;mso-height-percent:0;mso-wrap-distance-left:9pt;mso-wrap-distance-top:0;mso-wrap-distance-right:9pt;mso-wrap-distance-bottom:0;mso-position-horizontal:absolute;mso-position-horizontal-relative:text;mso-position-vertical:absolute;mso-position-vertical-relative:text;mso-width-percent:0;mso-height-percent:0;mso-width-relative:margin;mso-height-relative:margin" from="-5.6pt,13pt" to="493.7pt,13pt" o:gfxdata="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" strokecolor="#3e5c83"/>
           </w:pict>
         </mc:Fallback>
       </mc:AlternateContent>
@@ -5283,7 +5325,7 @@
 </file>
 
 <file path=word/numbering.xml><?xml version="1.0" encoding="utf-8"?>
-<w:numbering xmlns:wpc="http://schemas.microsoft.com/office/word/2010/wordprocessingCanvas" xmlns:cx="http://schemas.microsoft.com/office/drawing/2014/chartex" xmlns:cx1="http://schemas.microsoft.com/office/drawing/2015/9/8/chartex" xmlns:cx2="http://schemas.microsoft.com/office/drawing/2015/10/21/chartex" xmlns:cx3="http://schemas.microsoft.com/office/drawing/2016/5/9/chartex" xmlns:cx4="http://schemas.microsoft.com/office/drawing/2016/5/10/chartex" xmlns:cx5="http://schemas.microsoft.com/office/drawing/2016/5/11/chartex" xmlns:cx6="http://schemas.microsoft.com/office/drawing/2016/5/12/chartex" xmlns:cx7="http://schemas.microsoft.com/office/drawing/2016/5/13/chartex" xmlns:cx8="http://schemas.microsoft.com/office/drawing/2016/5/14/chartex" xmlns:mc="http://schemas.openxmlformats.org/markup-compatibility/2006" xmlns:aink="http://schemas.microsoft.com/office/drawing/2016/ink" xmlns:am3d="http://schemas.microsoft.com/office/drawing/2017/model3d" xmlns:o="urn:schemas-microsoft-com:office:office" xmlns:r="http://schemas.openxmlformats.org/officeDocument/2006/relationships" xmlns:m="http://schemas.openxmlformats.org/officeDocument/2006/math" xmlns:v="urn:schemas-microsoft-com:vml" xmlns:wp14="http://schemas.microsoft.com/office/word/2010/wordprocessingDrawing" xmlns:wp="http://schemas.openxmlformats.org/drawingml/2006/wordprocessingDrawing" xmlns:w10="urn:schemas-microsoft-com:office:word" xmlns:w="http://schemas.openxmlformats.org/wordprocessingml/2006/main" xmlns:w14="http://schemas.microsoft.com/office/word/2010/wordml" xmlns:w15="http://schemas.microsoft.com/office/word/2012/wordml" xmlns:w16cid="http://schemas.microsoft.com/office/word/2016/wordml/cid" xmlns:w16se="http://schemas.microsoft.com/office/word/2015/wordml/symex" xmlns:wpg="http://schemas.microsoft.com/office/word/2010/wordprocessingGroup" xmlns:wpi="http://schemas.microsoft.com/office/word/2010/wordprocessingInk" xmlns:wne="http://schemas.microsoft.com/office/word/2006/wordml" xmlns:wps="http://schemas.microsoft.com/office/word/2010/wordprocessingShape" mc:Ignorable="w14 w15 w16se w16cid wp14">
+<w:numbering xmlns:wpc="http://schemas.microsoft.com/office/word/2010/wordprocessingCanvas" xmlns:cx="http://schemas.microsoft.com/office/drawing/2014/chartex" xmlns:mc="http://schemas.openxmlformats.org/markup-compatibility/2006" xmlns:o="urn:schemas-microsoft-com:office:office" xmlns:r="http://schemas.openxmlformats.org/officeDocument/2006/relationships" xmlns:m="http://schemas.openxmlformats.org/officeDocument/2006/math" xmlns:v="urn:schemas-microsoft-com:vml" xmlns:wp14="http://schemas.microsoft.com/office/word/2010/wordprocessingDrawing" xmlns:wp="http://schemas.openxmlformats.org/drawingml/2006/wordprocessingDrawing" xmlns:w10="urn:schemas-microsoft-com:office:word" xmlns:w="http://schemas.openxmlformats.org/wordprocessingml/2006/main" xmlns:w14="http://schemas.microsoft.com/office/word/2010/wordml" xmlns:w15="http://schemas.microsoft.com/office/word/2012/wordml" xmlns:w16se="http://schemas.microsoft.com/office/word/2015/wordml/symex" xmlns:wpg="http://schemas.microsoft.com/office/word/2010/wordprocessingGroup" xmlns:wpi="http://schemas.microsoft.com/office/word/2010/wordprocessingInk" xmlns:wne="http://schemas.microsoft.com/office/word/2006/wordml" xmlns:wps="http://schemas.microsoft.com/office/word/2010/wordprocessingShape" mc:Ignorable="w14 w15 w16se wp14">
   <w:abstractNum w:abstractNumId="0" w15:restartNumberingAfterBreak="0">
     <w:nsid w:val="00D34EC7"/>
     <w:multiLevelType w:val="multilevel"/>
@@ -8056,7 +8098,7 @@
   <w:abstractNum w:abstractNumId="25" w15:restartNumberingAfterBreak="0">
     <w:nsid w:val="621A5B38"/>
     <w:multiLevelType w:val="multilevel"/>
-    <w:tmpl w:val="0E7C0494"/>
+    <w:tmpl w:val="128CD268"/>
     <w:lvl w:ilvl="0">
       <w:start w:val="2"/>
       <w:numFmt w:val="decimal"/>
@@ -8076,12 +8118,12 @@
       <w:lvlText w:val="%1.%2"/>
       <w:lvlJc w:val="left"/>
       <w:pPr>
-        <w:ind w:left="1170" w:hanging="360"/>
+        <w:ind w:left="1211" w:hanging="360"/>
       </w:pPr>
       <w:rPr>
         <w:rFonts w:hint="default"/>
-        <w:b w:val="0"/>
-        <w:i/>
+        <w:b/>
+        <w:i w:val="0"/>
         <w:color w:val="2E74B5" w:themeColor="accent1" w:themeShade="BF"/>
       </w:rPr>
     </w:lvl>
@@ -8605,7 +8647,7 @@
 </file>
 
 <file path=word/styles.xml><?xml version="1.0" encoding="utf-8"?>
-<w:styles xmlns:mc="http://schemas.openxmlformats.org/markup-compatibility/2006" xmlns:r="http://schemas.openxmlformats.org/officeDocument/2006/relationships" xmlns:w="http://schemas.openxmlformats.org/wordprocessingml/2006/main" xmlns:w14="http://schemas.microsoft.com/office/word/2010/wordml" xmlns:w15="http://schemas.microsoft.com/office/word/2012/wordml" xmlns:w16cid="http://schemas.microsoft.com/office/word/2016/wordml/cid" xmlns:w16se="http://schemas.microsoft.com/office/word/2015/wordml/symex" mc:Ignorable="w14 w15 w16se w16cid">
+<w:styles xmlns:mc="http://schemas.openxmlformats.org/markup-compatibility/2006" xmlns:r="http://schemas.openxmlformats.org/officeDocument/2006/relationships" xmlns:w="http://schemas.openxmlformats.org/wordprocessingml/2006/main" xmlns:w14="http://schemas.microsoft.com/office/word/2010/wordml" xmlns:w15="http://schemas.microsoft.com/office/word/2012/wordml" xmlns:w16se="http://schemas.microsoft.com/office/word/2015/wordml/symex" mc:Ignorable="w14 w15 w16se">
   <w:docDefaults>
     <w:rPrDefault>
       <w:rPr>
@@ -8621,7 +8663,7 @@
       </w:pPr>
     </w:pPrDefault>
   </w:docDefaults>
-  <w:latentStyles w:defLockedState="0" w:defUIPriority="99" w:defSemiHidden="0" w:defUnhideWhenUsed="0" w:defQFormat="0" w:count="377">
+  <w:latentStyles w:defLockedState="0" w:defUIPriority="99" w:defSemiHidden="0" w:defUnhideWhenUsed="0" w:defQFormat="0" w:count="371">
     <w:lsdException w:name="Normal" w:uiPriority="0" w:qFormat="1"/>
     <w:lsdException w:name="heading 1" w:uiPriority="0" w:qFormat="1"/>
     <w:lsdException w:name="heading 2" w:semiHidden="1" w:uiPriority="0" w:unhideWhenUsed="1" w:qFormat="1"/>
@@ -8776,7 +8818,7 @@
     <w:lsdException w:name="Table Web 2" w:semiHidden="1" w:unhideWhenUsed="1"/>
     <w:lsdException w:name="Table Web 3" w:semiHidden="1" w:unhideWhenUsed="1"/>
     <w:lsdException w:name="Balloon Text" w:semiHidden="1" w:unhideWhenUsed="1"/>
-    <w:lsdException w:name="Table Grid" w:semiHidden="1" w:uiPriority="39" w:unhideWhenUsed="1"/>
+    <w:lsdException w:name="Table Grid" w:uiPriority="39"/>
     <w:lsdException w:name="Table Theme" w:semiHidden="1" w:unhideWhenUsed="1"/>
     <w:lsdException w:name="Placeholder Text" w:semiHidden="1"/>
     <w:lsdException w:name="No Spacing" w:uiPriority="1" w:qFormat="1"/>
@@ -8993,12 +9035,6 @@
     <w:lsdException w:name="List Table 5 Dark Accent 6" w:uiPriority="50"/>
     <w:lsdException w:name="List Table 6 Colorful Accent 6" w:uiPriority="51"/>
     <w:lsdException w:name="List Table 7 Colorful Accent 6" w:uiPriority="52"/>
-    <w:lsdException w:name="Mention" w:semiHidden="1" w:unhideWhenUsed="1"/>
-    <w:lsdException w:name="Smart Hyperlink" w:semiHidden="1" w:unhideWhenUsed="1"/>
-    <w:lsdException w:name="Hashtag" w:semiHidden="1" w:unhideWhenUsed="1"/>
-    <w:lsdException w:name="Unresolved Mention" w:semiHidden="1" w:unhideWhenUsed="1"/>
-    <w:lsdException w:name="Smart Link" w:semiHidden="1" w:unhideWhenUsed="1"/>
-    <w:lsdException w:name="Smart Link Error" w:semiHidden="1" w:unhideWhenUsed="1"/>
   </w:latentStyles>
   <w:style w:type="paragraph" w:default="1" w:styleId="Normal">
     <w:name w:val="Normal"/>
@@ -10190,7 +10226,7 @@
 </file>
 
 <file path=customXml/itemProps1.xml><?xml version="1.0" encoding="utf-8"?>
-<ds:datastoreItem xmlns:ds="http://schemas.openxmlformats.org/officeDocument/2006/customXml" ds:itemID="{3DA4A779-B58A-4191-9A29-3414CF352B38}">
+<ds:datastoreItem xmlns:ds="http://schemas.openxmlformats.org/officeDocument/2006/customXml" ds:itemID="{F0023D4F-A10C-4891-8B49-22E0637A7A80}">
   <ds:schemaRefs>
     <ds:schemaRef ds:uri="http://schemas.openxmlformats.org/officeDocument/2006/bibliography"/>
   </ds:schemaRefs>

</xml_diff>